<commit_message>
Update Tesis- Ronald Quichimbo -Diseño e implementación de un enfoque de seguridad DevSecOps en el desarrollo de aplicaciones orientadas a microservicios.docx
</commit_message>
<xml_diff>
--- a/Tesis- Ronald Quichimbo -Diseño e implementación de un enfoque de seguridad DevSecOps en el desarrollo de aplicaciones orientadas a microservicios.docx
+++ b/Tesis- Ronald Quichimbo -Diseño e implementación de un enfoque de seguridad DevSecOps en el desarrollo de aplicaciones orientadas a microservicios.docx
@@ -61,6 +61,9 @@
         </w:drawing>
       </w:r>
       <w:bookmarkEnd w:id="0"/>
+      <w:r>
+        <w:t>Demo</w:t>
+      </w:r>
     </w:p>
     <w:p/>
     <w:p/>
@@ -669,18 +672,8 @@
           <w:b/>
           <w:sz w:val="22"/>
         </w:rPr>
-        <w:t xml:space="preserve">Director de la carrera de </w:t>
-      </w:r>
-      <w:proofErr w:type="spellStart"/>
-      <w:r>
-        <w:rPr>
-          <w:rFonts w:cs="Arial"/>
-          <w:b/>
-          <w:sz w:val="22"/>
-        </w:rPr>
-        <w:t>Xxxxxxxxxx</w:t>
-      </w:r>
-      <w:proofErr w:type="spellEnd"/>
+        <w:t>Director de la carrera de Xxxxxxxxxx</w:t>
+      </w:r>
     </w:p>
     <w:p>
       <w:pPr>
@@ -690,21 +683,12 @@
           <w:sz w:val="22"/>
         </w:rPr>
       </w:pPr>
-      <w:proofErr w:type="gramStart"/>
-      <w:r>
-        <w:rPr>
-          <w:rFonts w:cs="Arial"/>
-          <w:sz w:val="22"/>
-        </w:rPr>
-        <w:t>Ciudad.-</w:t>
-      </w:r>
-      <w:proofErr w:type="gramEnd"/>
-      <w:r>
-        <w:rPr>
-          <w:rFonts w:cs="Arial"/>
-          <w:sz w:val="22"/>
-        </w:rPr>
-        <w:t xml:space="preserve"> </w:t>
+      <w:r>
+        <w:rPr>
+          <w:rFonts w:cs="Arial"/>
+          <w:sz w:val="22"/>
+        </w:rPr>
+        <w:t xml:space="preserve">Ciudad.- </w:t>
       </w:r>
     </w:p>
     <w:p>
@@ -838,23 +822,7 @@
           <w:rFonts w:cs="Arial"/>
           <w:sz w:val="22"/>
         </w:rPr>
-        <w:t xml:space="preserve">Director: Nombres y Apellidos completos del </w:t>
-      </w:r>
-      <w:proofErr w:type="gramStart"/>
-      <w:r>
-        <w:rPr>
-          <w:rFonts w:cs="Arial"/>
-          <w:sz w:val="22"/>
-        </w:rPr>
-        <w:t>Director</w:t>
-      </w:r>
-      <w:proofErr w:type="gramEnd"/>
-      <w:r>
-        <w:rPr>
-          <w:rFonts w:cs="Arial"/>
-          <w:sz w:val="22"/>
-        </w:rPr>
-        <w:t xml:space="preserve"> del Trabajo de Titulación y título académico.</w:t>
+        <w:t>Director: Nombres y Apellidos completos del Director del Trabajo de Titulación y título académico.</w:t>
       </w:r>
     </w:p>
     <w:p>
@@ -989,23 +957,7 @@
           <w:rFonts w:cs="Arial"/>
           <w:sz w:val="22"/>
         </w:rPr>
-        <w:t>Ser autor (a) del Trabajo de Titulación denominado: …………………, de la carrera de………</w:t>
-      </w:r>
-      <w:proofErr w:type="gramStart"/>
-      <w:r>
-        <w:rPr>
-          <w:rFonts w:cs="Arial"/>
-          <w:sz w:val="22"/>
-        </w:rPr>
-        <w:t>…….</w:t>
-      </w:r>
-      <w:proofErr w:type="gramEnd"/>
-      <w:r>
-        <w:rPr>
-          <w:rFonts w:cs="Arial"/>
-          <w:sz w:val="22"/>
-        </w:rPr>
-        <w:t>…., específicamente de los contenidos comprendidos en: (se debe colocar los nombres de los capítulos elaborados en el Trabajo de Titulación), siendo (nombres y apellidos completos), director (a) del presente trabajo; también declaro que la presente investigación no vulnera derechos de terceros ni utiliza fraudulentamente obras preexistentes. Además, ratifico que las ideas, criterios, opiniones, procedimientos y resultados vertidos en el presente trabajo investigativo, son de mi exclusiva responsabilidad. Eximo expresamente a la Universidad Técnica Particular de Loja y a sus representantes legales de posibles reclamos o acciones judiciales o administrativas, en relación a la propiedad intelectual de este trabajo.</w:t>
+        <w:t>Ser autor (a) del Trabajo de Titulación denominado: …………………, de la carrera de…………….…., específicamente de los contenidos comprendidos en: (se debe colocar los nombres de los capítulos elaborados en el Trabajo de Titulación), siendo (nombres y apellidos completos), director (a) del presente trabajo; también declaro que la presente investigación no vulnera derechos de terceros ni utiliza fraudulentamente obras preexistentes. Además, ratifico que las ideas, criterios, opiniones, procedimientos y resultados vertidos en el presente trabajo investigativo, son de mi exclusiva responsabilidad. Eximo expresamente a la Universidad Técnica Particular de Loja y a sus representantes legales de posibles reclamos o acciones judiciales o administrativas, en relación a la propiedad intelectual de este trabajo.</w:t>
       </w:r>
     </w:p>
     <w:p>
@@ -1141,149 +1093,12 @@
           <w:sz w:val="22"/>
         </w:rPr>
       </w:pPr>
-      <w:proofErr w:type="spellStart"/>
-      <w:r>
-        <w:rPr>
-          <w:rFonts w:cs="Arial"/>
-          <w:sz w:val="22"/>
-        </w:rPr>
-        <w:t>Xxxxxxxx</w:t>
-      </w:r>
-      <w:proofErr w:type="spellEnd"/>
-      <w:r>
-        <w:rPr>
-          <w:rFonts w:cs="Arial"/>
-          <w:sz w:val="22"/>
-        </w:rPr>
-        <w:t xml:space="preserve"> </w:t>
-      </w:r>
-      <w:proofErr w:type="spellStart"/>
-      <w:r>
-        <w:rPr>
-          <w:rFonts w:cs="Arial"/>
-          <w:sz w:val="22"/>
-        </w:rPr>
-        <w:t>xxxxxxxx</w:t>
-      </w:r>
-      <w:proofErr w:type="spellEnd"/>
-      <w:r>
-        <w:rPr>
-          <w:rFonts w:cs="Arial"/>
-          <w:sz w:val="22"/>
-        </w:rPr>
-        <w:t xml:space="preserve"> </w:t>
-      </w:r>
-      <w:proofErr w:type="spellStart"/>
-      <w:r>
-        <w:rPr>
-          <w:rFonts w:cs="Arial"/>
-          <w:sz w:val="22"/>
-        </w:rPr>
-        <w:t>xxxxxxxx</w:t>
-      </w:r>
-      <w:proofErr w:type="spellEnd"/>
-      <w:r>
-        <w:rPr>
-          <w:rFonts w:cs="Arial"/>
-          <w:sz w:val="22"/>
-        </w:rPr>
-        <w:t xml:space="preserve"> </w:t>
-      </w:r>
-      <w:proofErr w:type="spellStart"/>
-      <w:r>
-        <w:rPr>
-          <w:rFonts w:cs="Arial"/>
-          <w:sz w:val="22"/>
-        </w:rPr>
-        <w:t>xxxxxxxxxxxxxx</w:t>
-      </w:r>
-      <w:proofErr w:type="spellEnd"/>
-      <w:r>
-        <w:rPr>
-          <w:rFonts w:cs="Arial"/>
-          <w:sz w:val="22"/>
-        </w:rPr>
-        <w:t xml:space="preserve"> </w:t>
-      </w:r>
-      <w:proofErr w:type="spellStart"/>
-      <w:r>
-        <w:rPr>
-          <w:rFonts w:cs="Arial"/>
-          <w:sz w:val="22"/>
-        </w:rPr>
-        <w:t>xxxxxxx</w:t>
-      </w:r>
-      <w:proofErr w:type="spellEnd"/>
-      <w:r>
-        <w:rPr>
-          <w:rFonts w:cs="Arial"/>
-          <w:sz w:val="22"/>
-        </w:rPr>
-        <w:t xml:space="preserve"> </w:t>
-      </w:r>
-      <w:proofErr w:type="spellStart"/>
-      <w:r>
-        <w:rPr>
-          <w:rFonts w:cs="Arial"/>
-          <w:sz w:val="22"/>
-        </w:rPr>
-        <w:t>xxxxxxx</w:t>
-      </w:r>
-      <w:proofErr w:type="spellEnd"/>
-      <w:r>
-        <w:rPr>
-          <w:rFonts w:cs="Arial"/>
-          <w:sz w:val="22"/>
-        </w:rPr>
-        <w:t xml:space="preserve"> </w:t>
-      </w:r>
-      <w:proofErr w:type="spellStart"/>
-      <w:r>
-        <w:rPr>
-          <w:rFonts w:cs="Arial"/>
-          <w:sz w:val="22"/>
-        </w:rPr>
-        <w:t>xxxxxx</w:t>
-      </w:r>
-      <w:proofErr w:type="spellEnd"/>
-      <w:r>
-        <w:rPr>
-          <w:rFonts w:cs="Arial"/>
-          <w:sz w:val="22"/>
-        </w:rPr>
-        <w:t xml:space="preserve"> </w:t>
-      </w:r>
-      <w:proofErr w:type="spellStart"/>
-      <w:r>
-        <w:rPr>
-          <w:rFonts w:cs="Arial"/>
-          <w:sz w:val="22"/>
-        </w:rPr>
-        <w:t>xxxxxx</w:t>
-      </w:r>
-      <w:proofErr w:type="spellEnd"/>
-      <w:r>
-        <w:rPr>
-          <w:rFonts w:cs="Arial"/>
-          <w:sz w:val="22"/>
-        </w:rPr>
-        <w:t xml:space="preserve"> </w:t>
-      </w:r>
-      <w:proofErr w:type="spellStart"/>
-      <w:r>
-        <w:rPr>
-          <w:rFonts w:cs="Arial"/>
-          <w:sz w:val="22"/>
-        </w:rPr>
-        <w:t>xxxxxxxx</w:t>
-      </w:r>
-      <w:proofErr w:type="spellEnd"/>
-      <w:r>
-        <w:rPr>
-          <w:rFonts w:cs="Arial"/>
-          <w:sz w:val="22"/>
-        </w:rPr>
-        <w:t xml:space="preserve"> </w:t>
+      <w:r>
+        <w:rPr>
+          <w:rFonts w:cs="Arial"/>
+          <w:sz w:val="22"/>
+        </w:rPr>
+        <w:t xml:space="preserve">Xxxxxxxx xxxxxxxx xxxxxxxx xxxxxxxxxxxxxx xxxxxxx xxxxxxx xxxxxx xxxxxx xxxxxxxx </w:t>
       </w:r>
     </w:p>
     <w:p>
@@ -1337,181 +1152,12 @@
           <w:sz w:val="22"/>
         </w:rPr>
       </w:pPr>
-      <w:proofErr w:type="spellStart"/>
-      <w:r>
-        <w:rPr>
-          <w:rFonts w:cs="Arial"/>
-          <w:sz w:val="22"/>
-        </w:rPr>
-        <w:t>Xxxxxxxx</w:t>
-      </w:r>
-      <w:proofErr w:type="spellEnd"/>
-      <w:r>
-        <w:rPr>
-          <w:rFonts w:cs="Arial"/>
-          <w:sz w:val="22"/>
-        </w:rPr>
-        <w:t xml:space="preserve"> </w:t>
-      </w:r>
-      <w:proofErr w:type="spellStart"/>
-      <w:r>
-        <w:rPr>
-          <w:rFonts w:cs="Arial"/>
-          <w:sz w:val="22"/>
-        </w:rPr>
-        <w:t>xxxxxxxx</w:t>
-      </w:r>
-      <w:proofErr w:type="spellEnd"/>
-      <w:r>
-        <w:rPr>
-          <w:rFonts w:cs="Arial"/>
-          <w:sz w:val="22"/>
-        </w:rPr>
-        <w:t xml:space="preserve"> </w:t>
-      </w:r>
-      <w:proofErr w:type="spellStart"/>
-      <w:r>
-        <w:rPr>
-          <w:rFonts w:cs="Arial"/>
-          <w:sz w:val="22"/>
-        </w:rPr>
-        <w:t>xxxxxxxx</w:t>
-      </w:r>
-      <w:proofErr w:type="spellEnd"/>
-      <w:r>
-        <w:rPr>
-          <w:rFonts w:cs="Arial"/>
-          <w:sz w:val="22"/>
-        </w:rPr>
-        <w:t xml:space="preserve"> </w:t>
-      </w:r>
-      <w:proofErr w:type="spellStart"/>
-      <w:r>
-        <w:rPr>
-          <w:rFonts w:cs="Arial"/>
-          <w:sz w:val="22"/>
-        </w:rPr>
-        <w:t>xxxxxxxxxxxxxx</w:t>
-      </w:r>
-      <w:proofErr w:type="spellEnd"/>
-      <w:r>
-        <w:rPr>
-          <w:rFonts w:cs="Arial"/>
-          <w:sz w:val="22"/>
-        </w:rPr>
-        <w:t xml:space="preserve"> </w:t>
-      </w:r>
-      <w:proofErr w:type="spellStart"/>
-      <w:r>
-        <w:rPr>
-          <w:rFonts w:cs="Arial"/>
-          <w:sz w:val="22"/>
-        </w:rPr>
-        <w:t>xxxxxxx</w:t>
-      </w:r>
-      <w:proofErr w:type="spellEnd"/>
-      <w:r>
-        <w:rPr>
-          <w:rFonts w:cs="Arial"/>
-          <w:sz w:val="22"/>
-        </w:rPr>
-        <w:t xml:space="preserve"> </w:t>
-      </w:r>
-      <w:proofErr w:type="spellStart"/>
-      <w:r>
-        <w:rPr>
-          <w:rFonts w:cs="Arial"/>
-          <w:sz w:val="22"/>
-        </w:rPr>
-        <w:t>xxxxxxx</w:t>
-      </w:r>
-      <w:proofErr w:type="spellEnd"/>
-      <w:r>
-        <w:rPr>
-          <w:rFonts w:cs="Arial"/>
-          <w:sz w:val="22"/>
-        </w:rPr>
-        <w:t xml:space="preserve"> </w:t>
-      </w:r>
-      <w:proofErr w:type="spellStart"/>
-      <w:r>
-        <w:rPr>
-          <w:rFonts w:cs="Arial"/>
-          <w:sz w:val="22"/>
-        </w:rPr>
-        <w:t>xxxxxx</w:t>
-      </w:r>
-      <w:proofErr w:type="spellEnd"/>
-      <w:r>
-        <w:rPr>
-          <w:rFonts w:cs="Arial"/>
-          <w:sz w:val="22"/>
-        </w:rPr>
-        <w:t xml:space="preserve"> </w:t>
-      </w:r>
-      <w:proofErr w:type="spellStart"/>
-      <w:r>
-        <w:rPr>
-          <w:rFonts w:cs="Arial"/>
-          <w:sz w:val="22"/>
-        </w:rPr>
-        <w:t>xxxxxx</w:t>
-      </w:r>
-      <w:proofErr w:type="spellEnd"/>
-      <w:r>
-        <w:rPr>
-          <w:rFonts w:cs="Arial"/>
-          <w:sz w:val="22"/>
-        </w:rPr>
-        <w:t xml:space="preserve"> </w:t>
-      </w:r>
-      <w:proofErr w:type="spellStart"/>
-      <w:r>
-        <w:rPr>
-          <w:rFonts w:cs="Arial"/>
-          <w:sz w:val="22"/>
-        </w:rPr>
-        <w:t>xxxxxxxx</w:t>
-      </w:r>
-      <w:proofErr w:type="spellEnd"/>
-      <w:r>
-        <w:rPr>
-          <w:rFonts w:cs="Arial"/>
-          <w:sz w:val="22"/>
-        </w:rPr>
-        <w:t xml:space="preserve"> </w:t>
-      </w:r>
-      <w:proofErr w:type="spellStart"/>
-      <w:r>
-        <w:rPr>
-          <w:rFonts w:cs="Arial"/>
-          <w:sz w:val="22"/>
-        </w:rPr>
-        <w:t>xxxxxxxxxx</w:t>
-      </w:r>
-      <w:proofErr w:type="spellEnd"/>
-      <w:r>
-        <w:rPr>
-          <w:rFonts w:cs="Arial"/>
-          <w:sz w:val="22"/>
-        </w:rPr>
-        <w:t xml:space="preserve"> </w:t>
-      </w:r>
-      <w:proofErr w:type="spellStart"/>
-      <w:r>
-        <w:rPr>
-          <w:rFonts w:cs="Arial"/>
-          <w:sz w:val="22"/>
-        </w:rPr>
-        <w:t>xxxxxxxx</w:t>
-      </w:r>
-      <w:proofErr w:type="spellEnd"/>
-      <w:r>
-        <w:rPr>
-          <w:rFonts w:cs="Arial"/>
-          <w:sz w:val="22"/>
-        </w:rPr>
-        <w:t xml:space="preserve"> x</w:t>
+      <w:r>
+        <w:rPr>
+          <w:rFonts w:cs="Arial"/>
+          <w:sz w:val="22"/>
+        </w:rPr>
+        <w:t>Xxxxxxxx xxxxxxxx xxxxxxxx xxxxxxxxxxxxxx xxxxxxx xxxxxxx xxxxxx xxxxxx xxxxxxxx xxxxxxxxxx xxxxxxxx x</w:t>
       </w:r>
     </w:p>
     <w:p/>
@@ -3446,294 +3092,12 @@
           <w:sz w:val="22"/>
         </w:rPr>
       </w:pPr>
-      <w:proofErr w:type="spellStart"/>
-      <w:r>
-        <w:rPr>
-          <w:rFonts w:cs="Arial"/>
-          <w:sz w:val="22"/>
-        </w:rPr>
-        <w:t>Xxxxxxxx</w:t>
-      </w:r>
-      <w:proofErr w:type="spellEnd"/>
-      <w:r>
-        <w:rPr>
-          <w:rFonts w:cs="Arial"/>
-          <w:sz w:val="22"/>
-        </w:rPr>
-        <w:t xml:space="preserve"> </w:t>
-      </w:r>
-      <w:proofErr w:type="spellStart"/>
-      <w:r>
-        <w:rPr>
-          <w:rFonts w:cs="Arial"/>
-          <w:sz w:val="22"/>
-        </w:rPr>
-        <w:t>xxxxxxxx</w:t>
-      </w:r>
-      <w:proofErr w:type="spellEnd"/>
-      <w:r>
-        <w:rPr>
-          <w:rFonts w:cs="Arial"/>
-          <w:sz w:val="22"/>
-        </w:rPr>
-        <w:t xml:space="preserve"> </w:t>
-      </w:r>
-      <w:proofErr w:type="spellStart"/>
-      <w:r>
-        <w:rPr>
-          <w:rFonts w:cs="Arial"/>
-          <w:sz w:val="22"/>
-        </w:rPr>
-        <w:t>xxxxxxxx</w:t>
-      </w:r>
-      <w:proofErr w:type="spellEnd"/>
-      <w:r>
-        <w:rPr>
-          <w:rFonts w:cs="Arial"/>
-          <w:sz w:val="22"/>
-        </w:rPr>
-        <w:t xml:space="preserve"> </w:t>
-      </w:r>
-      <w:proofErr w:type="spellStart"/>
-      <w:r>
-        <w:rPr>
-          <w:rFonts w:cs="Arial"/>
-          <w:sz w:val="22"/>
-        </w:rPr>
-        <w:t>xxxxxxxxxxxxxx</w:t>
-      </w:r>
-      <w:proofErr w:type="spellEnd"/>
-      <w:r>
-        <w:rPr>
-          <w:rFonts w:cs="Arial"/>
-          <w:sz w:val="22"/>
-        </w:rPr>
-        <w:t xml:space="preserve"> </w:t>
-      </w:r>
-      <w:proofErr w:type="spellStart"/>
-      <w:r>
-        <w:rPr>
-          <w:rFonts w:cs="Arial"/>
-          <w:sz w:val="22"/>
-        </w:rPr>
-        <w:t>xxxxxxx</w:t>
-      </w:r>
-      <w:proofErr w:type="spellEnd"/>
-      <w:r>
-        <w:rPr>
-          <w:rFonts w:cs="Arial"/>
-          <w:sz w:val="22"/>
-        </w:rPr>
-        <w:t xml:space="preserve"> </w:t>
-      </w:r>
-      <w:proofErr w:type="spellStart"/>
-      <w:r>
-        <w:rPr>
-          <w:rFonts w:cs="Arial"/>
-          <w:sz w:val="22"/>
-        </w:rPr>
-        <w:t>xxxxxxx</w:t>
-      </w:r>
-      <w:proofErr w:type="spellEnd"/>
-      <w:r>
-        <w:rPr>
-          <w:rFonts w:cs="Arial"/>
-          <w:sz w:val="22"/>
-        </w:rPr>
-        <w:t xml:space="preserve"> </w:t>
-      </w:r>
-      <w:proofErr w:type="spellStart"/>
-      <w:r>
-        <w:rPr>
-          <w:rFonts w:cs="Arial"/>
-          <w:sz w:val="22"/>
-        </w:rPr>
-        <w:t>xxxxxx</w:t>
-      </w:r>
-      <w:proofErr w:type="spellEnd"/>
-      <w:r>
-        <w:rPr>
-          <w:rFonts w:cs="Arial"/>
-          <w:sz w:val="22"/>
-        </w:rPr>
-        <w:t xml:space="preserve"> </w:t>
-      </w:r>
-      <w:proofErr w:type="spellStart"/>
-      <w:r>
-        <w:rPr>
-          <w:rFonts w:cs="Arial"/>
-          <w:sz w:val="22"/>
-        </w:rPr>
-        <w:t>xxxxxx</w:t>
-      </w:r>
-      <w:proofErr w:type="spellEnd"/>
-      <w:r>
-        <w:rPr>
-          <w:rFonts w:cs="Arial"/>
-          <w:sz w:val="22"/>
-        </w:rPr>
-        <w:t xml:space="preserve"> </w:t>
-      </w:r>
-      <w:proofErr w:type="spellStart"/>
-      <w:r>
-        <w:rPr>
-          <w:rFonts w:cs="Arial"/>
-          <w:sz w:val="22"/>
-        </w:rPr>
-        <w:t>xxxxxxxx</w:t>
-      </w:r>
-      <w:proofErr w:type="spellEnd"/>
-      <w:r>
-        <w:rPr>
-          <w:rFonts w:cs="Arial"/>
-          <w:sz w:val="22"/>
-        </w:rPr>
-        <w:t xml:space="preserve"> </w:t>
-      </w:r>
-      <w:proofErr w:type="spellStart"/>
-      <w:r>
-        <w:rPr>
-          <w:rFonts w:cs="Arial"/>
-          <w:sz w:val="22"/>
-        </w:rPr>
-        <w:t>xxxxxxxx</w:t>
-      </w:r>
-      <w:proofErr w:type="spellEnd"/>
-      <w:r>
-        <w:rPr>
-          <w:rFonts w:cs="Arial"/>
-          <w:sz w:val="22"/>
-        </w:rPr>
-        <w:t xml:space="preserve"> </w:t>
-      </w:r>
-      <w:proofErr w:type="spellStart"/>
-      <w:r>
-        <w:rPr>
-          <w:rFonts w:cs="Arial"/>
-          <w:sz w:val="22"/>
-        </w:rPr>
-        <w:t>xxxxxxxxx</w:t>
-      </w:r>
-      <w:proofErr w:type="spellEnd"/>
-      <w:r>
-        <w:rPr>
-          <w:rFonts w:cs="Arial"/>
-          <w:sz w:val="22"/>
-        </w:rPr>
-        <w:t xml:space="preserve"> </w:t>
-      </w:r>
-      <w:proofErr w:type="spellStart"/>
-      <w:r>
-        <w:rPr>
-          <w:rFonts w:cs="Arial"/>
-          <w:sz w:val="22"/>
-        </w:rPr>
-        <w:t>xxxxxx</w:t>
-      </w:r>
-      <w:proofErr w:type="spellEnd"/>
-      <w:r>
-        <w:rPr>
-          <w:rFonts w:cs="Arial"/>
-          <w:sz w:val="22"/>
-        </w:rPr>
-        <w:t xml:space="preserve"> </w:t>
-      </w:r>
-      <w:proofErr w:type="spellStart"/>
-      <w:r>
-        <w:rPr>
-          <w:rFonts w:cs="Arial"/>
-          <w:sz w:val="22"/>
-        </w:rPr>
-        <w:t>xxxxx</w:t>
-      </w:r>
-      <w:proofErr w:type="spellEnd"/>
-      <w:r>
-        <w:rPr>
-          <w:rFonts w:cs="Arial"/>
-          <w:sz w:val="22"/>
-        </w:rPr>
-        <w:t xml:space="preserve"> </w:t>
-      </w:r>
-      <w:proofErr w:type="spellStart"/>
-      <w:r>
-        <w:rPr>
-          <w:rFonts w:cs="Arial"/>
-          <w:sz w:val="22"/>
-        </w:rPr>
-        <w:t>xxxxx</w:t>
-      </w:r>
-      <w:proofErr w:type="spellEnd"/>
-      <w:r>
-        <w:rPr>
-          <w:rFonts w:cs="Arial"/>
-          <w:sz w:val="22"/>
-        </w:rPr>
-        <w:t xml:space="preserve"> </w:t>
-      </w:r>
-      <w:proofErr w:type="spellStart"/>
-      <w:r>
-        <w:rPr>
-          <w:rFonts w:cs="Arial"/>
-          <w:sz w:val="22"/>
-        </w:rPr>
-        <w:t>xxxxxxxxxx</w:t>
-      </w:r>
-      <w:proofErr w:type="spellEnd"/>
-      <w:r>
-        <w:rPr>
-          <w:rFonts w:cs="Arial"/>
-          <w:sz w:val="22"/>
-        </w:rPr>
-        <w:t xml:space="preserve"> </w:t>
-      </w:r>
-      <w:proofErr w:type="spellStart"/>
-      <w:r>
-        <w:rPr>
-          <w:rFonts w:cs="Arial"/>
-          <w:sz w:val="22"/>
-        </w:rPr>
-        <w:t>xxxxxxx</w:t>
-      </w:r>
-      <w:proofErr w:type="spellEnd"/>
-      <w:r>
-        <w:rPr>
-          <w:rFonts w:cs="Arial"/>
-          <w:sz w:val="22"/>
-        </w:rPr>
-        <w:t xml:space="preserve"> </w:t>
-      </w:r>
-      <w:proofErr w:type="spellStart"/>
-      <w:r>
-        <w:rPr>
-          <w:rFonts w:cs="Arial"/>
-          <w:sz w:val="22"/>
-        </w:rPr>
-        <w:t>xxxxxxxxxxxxxxxx</w:t>
-      </w:r>
-      <w:proofErr w:type="spellEnd"/>
-      <w:r>
-        <w:rPr>
-          <w:rFonts w:cs="Arial"/>
-          <w:sz w:val="22"/>
-        </w:rPr>
-        <w:t xml:space="preserve"> </w:t>
-      </w:r>
-      <w:proofErr w:type="spellStart"/>
-      <w:proofErr w:type="gramStart"/>
-      <w:r>
-        <w:rPr>
-          <w:rFonts w:cs="Arial"/>
-          <w:sz w:val="22"/>
-        </w:rPr>
-        <w:t>xxxxxxxxxxxxxx</w:t>
-      </w:r>
-      <w:proofErr w:type="spellEnd"/>
-      <w:r>
-        <w:rPr>
-          <w:rFonts w:cs="Arial"/>
-          <w:sz w:val="22"/>
-        </w:rPr>
-        <w:t>.</w:t>
+      <w:r>
+        <w:rPr>
+          <w:rFonts w:cs="Arial"/>
+          <w:sz w:val="22"/>
+        </w:rPr>
+        <w:t>Xxxxxxxx xxxxxxxx xxxxxxxx xxxxxxxxxxxxxx xxxxxxx xxxxxxx xxxxxx xxxxxx xxxxxxxx xxxxxxxx xxxxxxxxx xxxxxx xxxxx xxxxx xxxxxxxxxx xxxxxxx xxxxxxxxxxxxxxxx xxxxxxxxxxxxxx.</w:t>
       </w:r>
       <w:r>
         <w:rPr>
@@ -3741,16 +3105,7 @@
           <w:color w:val="000000"/>
           <w:sz w:val="22"/>
         </w:rPr>
-        <w:t>(</w:t>
-      </w:r>
-      <w:proofErr w:type="gramEnd"/>
-      <w:r>
-        <w:rPr>
-          <w:rFonts w:eastAsia="Arial" w:cs="Arial"/>
-          <w:color w:val="000000"/>
-          <w:sz w:val="22"/>
-        </w:rPr>
-        <w:t>2009)(2009; et al., 2011)</w:t>
+        <w:t>(2009)(2009; et al., 2011)</w:t>
       </w:r>
     </w:p>
     <w:p>
@@ -3794,54 +3149,8 @@
           <w:sz w:val="22"/>
           <w:shd w:val="clear" w:color="auto" w:fill="FFFFFF"/>
         </w:rPr>
-        <w:t xml:space="preserve"> </w:t>
-      </w:r>
-      <w:proofErr w:type="spellStart"/>
-      <w:r>
-        <w:rPr>
-          <w:rFonts w:cs="Arial"/>
-          <w:sz w:val="22"/>
-          <w:shd w:val="clear" w:color="auto" w:fill="FFFFFF"/>
-        </w:rPr>
-        <w:t>xxxxxxxxx</w:t>
-      </w:r>
-      <w:proofErr w:type="spellEnd"/>
-      <w:r>
-        <w:rPr>
-          <w:rFonts w:cs="Arial"/>
-          <w:sz w:val="22"/>
-          <w:shd w:val="clear" w:color="auto" w:fill="FFFFFF"/>
-        </w:rPr>
-        <w:t xml:space="preserve">, </w:t>
-      </w:r>
-      <w:proofErr w:type="spellStart"/>
-      <w:r>
-        <w:rPr>
-          <w:rFonts w:cs="Arial"/>
-          <w:sz w:val="22"/>
-          <w:shd w:val="clear" w:color="auto" w:fill="FFFFFF"/>
-        </w:rPr>
-        <w:t>xxxxxxxx</w:t>
-      </w:r>
-      <w:proofErr w:type="spellEnd"/>
-      <w:r>
-        <w:rPr>
-          <w:rFonts w:cs="Arial"/>
-          <w:sz w:val="22"/>
-          <w:shd w:val="clear" w:color="auto" w:fill="FFFFFF"/>
-        </w:rPr>
-        <w:t xml:space="preserve">, </w:t>
-      </w:r>
-      <w:proofErr w:type="spellStart"/>
-      <w:r>
-        <w:rPr>
-          <w:rFonts w:cs="Arial"/>
-          <w:sz w:val="22"/>
-          <w:shd w:val="clear" w:color="auto" w:fill="FFFFFF"/>
-        </w:rPr>
-        <w:t>xxxxxx</w:t>
-      </w:r>
-      <w:proofErr w:type="spellEnd"/>
+        <w:t xml:space="preserve"> xxxxxxxxx, xxxxxxxx, xxxxxx</w:t>
+      </w:r>
     </w:p>
     <w:p>
       <w:pPr>
@@ -3876,7 +3185,6 @@
         </w:rPr>
       </w:pPr>
       <w:bookmarkStart w:id="10" w:name="_Toc8"/>
-      <w:proofErr w:type="spellStart"/>
       <w:r>
         <w:rPr>
           <w:rFonts w:cs="Arial"/>
@@ -3886,7 +3194,6 @@
         <w:t>Abstract</w:t>
       </w:r>
       <w:bookmarkEnd w:id="10"/>
-      <w:proofErr w:type="spellEnd"/>
     </w:p>
     <w:p>
       <w:pPr>
@@ -3897,21 +3204,12 @@
           <w:sz w:val="22"/>
         </w:rPr>
       </w:pPr>
-      <w:proofErr w:type="spellStart"/>
-      <w:r>
-        <w:rPr>
-          <w:rFonts w:cs="Arial"/>
-          <w:sz w:val="22"/>
-        </w:rPr>
-        <w:t>Abstract</w:t>
-      </w:r>
-      <w:proofErr w:type="spellEnd"/>
-      <w:r>
-        <w:rPr>
-          <w:rFonts w:cs="Arial"/>
-          <w:sz w:val="22"/>
-        </w:rPr>
-        <w:t xml:space="preserve"> es el resumen traducido al idioma inglés en donde se incluyen las palabras claves. </w:t>
+      <w:r>
+        <w:rPr>
+          <w:rFonts w:cs="Arial"/>
+          <w:sz w:val="22"/>
+        </w:rPr>
+        <w:t xml:space="preserve">Abstract es el resumen traducido al idioma inglés en donde se incluyen las palabras claves. </w:t>
       </w:r>
       <w:r>
         <w:rPr>
@@ -3971,165 +3269,12 @@
           <w:sz w:val="22"/>
         </w:rPr>
       </w:pPr>
-      <w:proofErr w:type="spellStart"/>
-      <w:r>
-        <w:rPr>
-          <w:rFonts w:cs="Arial"/>
-          <w:sz w:val="22"/>
-        </w:rPr>
-        <w:t>Xxxxxxxx</w:t>
-      </w:r>
-      <w:proofErr w:type="spellEnd"/>
-      <w:r>
-        <w:rPr>
-          <w:rFonts w:cs="Arial"/>
-          <w:sz w:val="22"/>
-        </w:rPr>
-        <w:t xml:space="preserve"> </w:t>
-      </w:r>
-      <w:proofErr w:type="spellStart"/>
-      <w:r>
-        <w:rPr>
-          <w:rFonts w:cs="Arial"/>
-          <w:sz w:val="22"/>
-        </w:rPr>
-        <w:t>xxxxxxxx</w:t>
-      </w:r>
-      <w:proofErr w:type="spellEnd"/>
-      <w:r>
-        <w:rPr>
-          <w:rFonts w:cs="Arial"/>
-          <w:sz w:val="22"/>
-        </w:rPr>
-        <w:t xml:space="preserve"> </w:t>
-      </w:r>
-      <w:proofErr w:type="spellStart"/>
-      <w:r>
-        <w:rPr>
-          <w:rFonts w:cs="Arial"/>
-          <w:sz w:val="22"/>
-        </w:rPr>
-        <w:t>xxxxxxxx</w:t>
-      </w:r>
-      <w:proofErr w:type="spellEnd"/>
-      <w:r>
-        <w:rPr>
-          <w:rFonts w:cs="Arial"/>
-          <w:sz w:val="22"/>
-        </w:rPr>
-        <w:t xml:space="preserve"> </w:t>
-      </w:r>
-      <w:proofErr w:type="spellStart"/>
-      <w:r>
-        <w:rPr>
-          <w:rFonts w:cs="Arial"/>
-          <w:sz w:val="22"/>
-        </w:rPr>
-        <w:t>xxxxxxxxxxxxxx</w:t>
-      </w:r>
-      <w:proofErr w:type="spellEnd"/>
-      <w:r>
-        <w:rPr>
-          <w:rFonts w:cs="Arial"/>
-          <w:sz w:val="22"/>
-        </w:rPr>
-        <w:t xml:space="preserve"> </w:t>
-      </w:r>
-      <w:proofErr w:type="spellStart"/>
-      <w:r>
-        <w:rPr>
-          <w:rFonts w:cs="Arial"/>
-          <w:sz w:val="22"/>
-        </w:rPr>
-        <w:t>xxxxxxx</w:t>
-      </w:r>
-      <w:proofErr w:type="spellEnd"/>
-      <w:r>
-        <w:rPr>
-          <w:rFonts w:cs="Arial"/>
-          <w:sz w:val="22"/>
-        </w:rPr>
-        <w:t xml:space="preserve"> </w:t>
-      </w:r>
-      <w:proofErr w:type="spellStart"/>
-      <w:r>
-        <w:rPr>
-          <w:rFonts w:cs="Arial"/>
-          <w:sz w:val="22"/>
-        </w:rPr>
-        <w:t>xxxxxxx</w:t>
-      </w:r>
-      <w:proofErr w:type="spellEnd"/>
-      <w:r>
-        <w:rPr>
-          <w:rFonts w:cs="Arial"/>
-          <w:sz w:val="22"/>
-        </w:rPr>
-        <w:t xml:space="preserve"> </w:t>
-      </w:r>
-      <w:proofErr w:type="spellStart"/>
-      <w:r>
-        <w:rPr>
-          <w:rFonts w:cs="Arial"/>
-          <w:sz w:val="22"/>
-        </w:rPr>
-        <w:t>xxxxxx</w:t>
-      </w:r>
-      <w:proofErr w:type="spellEnd"/>
-      <w:r>
-        <w:rPr>
-          <w:rFonts w:cs="Arial"/>
-          <w:sz w:val="22"/>
-        </w:rPr>
-        <w:t xml:space="preserve"> </w:t>
-      </w:r>
-      <w:proofErr w:type="spellStart"/>
-      <w:r>
-        <w:rPr>
-          <w:rFonts w:cs="Arial"/>
-          <w:sz w:val="22"/>
-        </w:rPr>
-        <w:t>xxxxxx</w:t>
-      </w:r>
-      <w:proofErr w:type="spellEnd"/>
-      <w:r>
-        <w:rPr>
-          <w:rFonts w:cs="Arial"/>
-          <w:sz w:val="22"/>
-        </w:rPr>
-        <w:t xml:space="preserve"> </w:t>
-      </w:r>
-      <w:proofErr w:type="spellStart"/>
-      <w:r>
-        <w:rPr>
-          <w:rFonts w:cs="Arial"/>
-          <w:sz w:val="22"/>
-        </w:rPr>
-        <w:t>xxxxxxxx</w:t>
-      </w:r>
-      <w:proofErr w:type="spellEnd"/>
-      <w:r>
-        <w:rPr>
-          <w:rFonts w:cs="Arial"/>
-          <w:sz w:val="22"/>
-        </w:rPr>
-        <w:t xml:space="preserve"> </w:t>
-      </w:r>
-      <w:proofErr w:type="spellStart"/>
-      <w:r>
-        <w:rPr>
-          <w:rFonts w:cs="Arial"/>
-          <w:sz w:val="22"/>
-        </w:rPr>
-        <w:t>xxxxxxxxxx</w:t>
-      </w:r>
-      <w:proofErr w:type="spellEnd"/>
-      <w:r>
-        <w:rPr>
-          <w:rFonts w:cs="Arial"/>
-          <w:sz w:val="22"/>
-        </w:rPr>
-        <w:t xml:space="preserve"> </w:t>
+      <w:r>
+        <w:rPr>
+          <w:rFonts w:cs="Arial"/>
+          <w:sz w:val="22"/>
+        </w:rPr>
+        <w:t xml:space="preserve">Xxxxxxxx xxxxxxxx xxxxxxxx xxxxxxxxxxxxxx xxxxxxx xxxxxxx xxxxxx xxxxxx xxxxxxxx xxxxxxxxxx </w:t>
       </w:r>
     </w:p>
     <w:p>
@@ -4286,23 +3431,13 @@
         </w:rPr>
         <w:t xml:space="preserve">La metodología utilizada, </w:t>
       </w:r>
-      <w:proofErr w:type="gramStart"/>
       <w:r>
         <w:rPr>
           <w:rFonts w:eastAsia="Arial" w:cs="Arial"/>
           <w:color w:val="000000"/>
           <w:sz w:val="22"/>
         </w:rPr>
-        <w:t>( et al.</w:t>
-      </w:r>
-      <w:proofErr w:type="gramEnd"/>
-      <w:r>
-        <w:rPr>
-          <w:rFonts w:eastAsia="Arial" w:cs="Arial"/>
-          <w:color w:val="000000"/>
-          <w:sz w:val="22"/>
-        </w:rPr>
-        <w:t>, 2019)(1990; et al., 2010, 2015, 2019)</w:t>
+        <w:t>( et al., 2019)(1990; et al., 2010, 2015, 2019)</w:t>
       </w:r>
     </w:p>
     <w:p>
@@ -5124,35 +4259,7 @@
             <w:rPr>
               <w:rFonts w:eastAsia="Times New Roman"/>
             </w:rPr>
-            <w:t>(</w:t>
-          </w:r>
-          <w:proofErr w:type="spellStart"/>
-          <w:r>
-            <w:rPr>
-              <w:rFonts w:eastAsia="Times New Roman"/>
-            </w:rPr>
-            <w:t>Shrivastava</w:t>
-          </w:r>
-          <w:proofErr w:type="spellEnd"/>
-          <w:r>
-            <w:rPr>
-              <w:rFonts w:eastAsia="Times New Roman"/>
-            </w:rPr>
-            <w:t xml:space="preserve"> &amp; </w:t>
-          </w:r>
-          <w:proofErr w:type="spellStart"/>
-          <w:r>
-            <w:rPr>
-              <w:rFonts w:eastAsia="Times New Roman"/>
-            </w:rPr>
-            <w:t>Services</w:t>
-          </w:r>
-          <w:proofErr w:type="spellEnd"/>
-          <w:r>
-            <w:rPr>
-              <w:rFonts w:eastAsia="Times New Roman"/>
-            </w:rPr>
-            <w:t>, 2019)</w:t>
+            <w:t>(Shrivastava &amp; Services, 2019)</w:t>
           </w:r>
         </w:sdtContent>
       </w:sdt>
@@ -5497,35 +4604,7 @@
             <w:rPr>
               <w:rFonts w:eastAsia="Times New Roman"/>
             </w:rPr>
-            <w:t>(</w:t>
-          </w:r>
-          <w:proofErr w:type="spellStart"/>
-          <w:r>
-            <w:rPr>
-              <w:rFonts w:eastAsia="Times New Roman"/>
-            </w:rPr>
-            <w:t>Shrivastava</w:t>
-          </w:r>
-          <w:proofErr w:type="spellEnd"/>
-          <w:r>
-            <w:rPr>
-              <w:rFonts w:eastAsia="Times New Roman"/>
-            </w:rPr>
-            <w:t xml:space="preserve"> &amp; </w:t>
-          </w:r>
-          <w:proofErr w:type="spellStart"/>
-          <w:r>
-            <w:rPr>
-              <w:rFonts w:eastAsia="Times New Roman"/>
-            </w:rPr>
-            <w:t>Services</w:t>
-          </w:r>
-          <w:proofErr w:type="spellEnd"/>
-          <w:r>
-            <w:rPr>
-              <w:rFonts w:eastAsia="Times New Roman"/>
-            </w:rPr>
-            <w:t>, 2019)</w:t>
+            <w:t>(Shrivastava &amp; Services, 2019)</w:t>
           </w:r>
         </w:sdtContent>
       </w:sdt>
@@ -5922,25 +5001,7 @@
               <w:color w:val="000000"/>
               <w:sz w:val="22"/>
             </w:rPr>
-            <w:t>(</w:t>
-          </w:r>
-          <w:proofErr w:type="spellStart"/>
-          <w:r>
-            <w:rPr>
-              <w:rFonts w:eastAsia="Arial" w:cs="Arial"/>
-              <w:color w:val="000000"/>
-              <w:sz w:val="22"/>
-            </w:rPr>
-            <w:t>Sentrio</w:t>
-          </w:r>
-          <w:proofErr w:type="spellEnd"/>
-          <w:r>
-            <w:rPr>
-              <w:rFonts w:eastAsia="Arial" w:cs="Arial"/>
-              <w:color w:val="000000"/>
-              <w:sz w:val="22"/>
-            </w:rPr>
-            <w:t>, 2021)</w:t>
+            <w:t>(Sentrio, 2021)</w:t>
           </w:r>
         </w:sdtContent>
       </w:sdt>
@@ -6018,23 +5079,7 @@
               <w:color w:val="000000"/>
               <w:sz w:val="22"/>
             </w:rPr>
-            <w:t>(</w:t>
-          </w:r>
-          <w:proofErr w:type="spellStart"/>
-          <w:r>
-            <w:rPr>
-              <w:color w:val="000000"/>
-              <w:sz w:val="22"/>
-            </w:rPr>
-            <w:t>Sentrio</w:t>
-          </w:r>
-          <w:proofErr w:type="spellEnd"/>
-          <w:r>
-            <w:rPr>
-              <w:color w:val="000000"/>
-              <w:sz w:val="22"/>
-            </w:rPr>
-            <w:t>, 2021)</w:t>
+            <w:t>(Sentrio, 2021)</w:t>
           </w:r>
         </w:sdtContent>
       </w:sdt>
@@ -6099,25 +5144,7 @@
               <w:color w:val="000000"/>
               <w:sz w:val="22"/>
             </w:rPr>
-            <w:t>(</w:t>
-          </w:r>
-          <w:proofErr w:type="spellStart"/>
-          <w:r>
-            <w:rPr>
-              <w:rFonts w:cs="Arial"/>
-              <w:color w:val="000000"/>
-              <w:sz w:val="22"/>
-            </w:rPr>
-            <w:t>Chandramouli</w:t>
-          </w:r>
-          <w:proofErr w:type="spellEnd"/>
-          <w:r>
-            <w:rPr>
-              <w:rFonts w:cs="Arial"/>
-              <w:color w:val="000000"/>
-              <w:sz w:val="22"/>
-            </w:rPr>
-            <w:t>, 2022)</w:t>
+            <w:t>(Chandramouli, 2022)</w:t>
           </w:r>
         </w:sdtContent>
       </w:sdt>
@@ -7014,86 +6041,32 @@
           <w:color w:val="000000"/>
           <w:sz w:val="22"/>
         </w:rPr>
-        <w:t xml:space="preserve">Al momento de desarrollar se debe asegurarse de que la información confidencial no se envíe a la ubicación donde se almacena todo el proyecto (GitHub, </w:t>
-      </w:r>
-      <w:proofErr w:type="spellStart"/>
+        <w:t xml:space="preserve">Al momento de desarrollar se debe asegurarse de que la información confidencial no se envíe a la ubicación donde se almacena todo el proyecto (GitHub, GitLab, etc). Porque puede ocasionar varios problemas como ser visibles en el historial. En el caso de las </w:t>
+      </w:r>
       <w:r>
         <w:rPr>
           <w:rFonts w:eastAsia="Arial" w:cs="Arial"/>
           <w:color w:val="000000"/>
           <w:sz w:val="22"/>
         </w:rPr>
-        <w:t>GitLab</w:t>
-      </w:r>
-      <w:proofErr w:type="spellEnd"/>
+        <w:lastRenderedPageBreak/>
+        <w:t xml:space="preserve">plataformas de alojamiento de código, los secretos aún pueden permanecer en la web y se pueden buscar después de ser eliminado el repositorio. Siguiendo el proceso de la figura </w:t>
+      </w:r>
       <w:r>
         <w:rPr>
           <w:rFonts w:eastAsia="Arial" w:cs="Arial"/>
           <w:color w:val="000000"/>
           <w:sz w:val="22"/>
         </w:rPr>
-        <w:t xml:space="preserve">, </w:t>
-      </w:r>
-      <w:proofErr w:type="spellStart"/>
+        <w:t xml:space="preserve">4 </w:t>
+      </w:r>
       <w:r>
         <w:rPr>
           <w:rFonts w:eastAsia="Arial" w:cs="Arial"/>
           <w:color w:val="000000"/>
           <w:sz w:val="22"/>
         </w:rPr>
-        <w:t>etc</w:t>
-      </w:r>
-      <w:proofErr w:type="spellEnd"/>
-      <w:r>
-        <w:rPr>
-          <w:rFonts w:eastAsia="Arial" w:cs="Arial"/>
-          <w:color w:val="000000"/>
-          <w:sz w:val="22"/>
-        </w:rPr>
-        <w:t xml:space="preserve">). Porque puede ocasionar varios problemas como ser visibles en el historial. En el caso de las </w:t>
-      </w:r>
-      <w:r>
-        <w:rPr>
-          <w:rFonts w:eastAsia="Arial" w:cs="Arial"/>
-          <w:color w:val="000000"/>
-          <w:sz w:val="22"/>
-        </w:rPr>
-        <w:lastRenderedPageBreak/>
-        <w:t xml:space="preserve">plataformas de alojamiento de código, los secretos aún pueden permanecer en la web y se pueden buscar después de ser eliminado el repositorio. Siguiendo el proceso de la figura </w:t>
-      </w:r>
-      <w:r>
-        <w:rPr>
-          <w:rFonts w:eastAsia="Arial" w:cs="Arial"/>
-          <w:color w:val="000000"/>
-          <w:sz w:val="22"/>
-        </w:rPr>
-        <w:t xml:space="preserve">4 </w:t>
-      </w:r>
-      <w:r>
-        <w:rPr>
-          <w:rFonts w:eastAsia="Arial" w:cs="Arial"/>
-          <w:color w:val="000000"/>
-          <w:sz w:val="22"/>
-        </w:rPr>
-        <w:t xml:space="preserve">se debe escanear los </w:t>
-      </w:r>
-      <w:proofErr w:type="spellStart"/>
-      <w:r>
-        <w:rPr>
-          <w:rFonts w:eastAsia="Arial" w:cs="Arial"/>
-          <w:color w:val="000000"/>
-          <w:sz w:val="22"/>
-        </w:rPr>
-        <w:t>commits</w:t>
-      </w:r>
-      <w:proofErr w:type="spellEnd"/>
-      <w:r>
-        <w:rPr>
-          <w:rFonts w:eastAsia="Arial" w:cs="Arial"/>
-          <w:color w:val="000000"/>
-          <w:sz w:val="22"/>
-        </w:rPr>
-        <w:t xml:space="preserve"> y el repositorio para detectar cualquier información sensible como contraseña, clave secreta, confidencial, etc. </w:t>
+        <w:t>se debe escanear los commits y el repositorio para detectar cualquier información sensible como contraseña, clave secreta, confidencial, etc. </w:t>
       </w:r>
     </w:p>
     <w:p>
@@ -7480,18 +6453,8 @@
           <w:color w:val="000000"/>
           <w:sz w:val="22"/>
         </w:rPr>
-        <w:t xml:space="preserve">Usar </w:t>
-      </w:r>
-      <w:proofErr w:type="spellStart"/>
-      <w:r>
-        <w:rPr>
-          <w:rFonts w:eastAsia="Arial" w:cs="Arial"/>
-          <w:color w:val="000000"/>
-          <w:sz w:val="22"/>
-        </w:rPr>
-        <w:t>pre-commit</w:t>
-      </w:r>
-      <w:proofErr w:type="spellEnd"/>
+        <w:t>Usar pre-commit</w:t>
+      </w:r>
       <w:r>
         <w:rPr>
           <w:rStyle w:val="Refdenotaalpie"/>
@@ -7589,43 +6552,7 @@
           <w:color w:val="000000"/>
           <w:sz w:val="22"/>
         </w:rPr>
-        <w:t xml:space="preserve">La mejor ubicación es la de </w:t>
-      </w:r>
-      <w:proofErr w:type="spellStart"/>
-      <w:r>
-        <w:rPr>
-          <w:rFonts w:eastAsia="Arial" w:cs="Arial"/>
-          <w:color w:val="000000"/>
-          <w:sz w:val="22"/>
-        </w:rPr>
-        <w:t>pre-commit</w:t>
-      </w:r>
-      <w:proofErr w:type="spellEnd"/>
-      <w:r>
-        <w:rPr>
-          <w:rFonts w:eastAsia="Arial" w:cs="Arial"/>
-          <w:color w:val="000000"/>
-          <w:sz w:val="22"/>
-        </w:rPr>
-        <w:t xml:space="preserve">, Esto asegura que antes de que un secreto entre en la base de código, es interceptado y el desarrollador o el </w:t>
-      </w:r>
-      <w:proofErr w:type="spellStart"/>
-      <w:r>
-        <w:rPr>
-          <w:rFonts w:eastAsia="Arial" w:cs="Arial"/>
-          <w:color w:val="000000"/>
-          <w:sz w:val="22"/>
-        </w:rPr>
-        <w:t>committer</w:t>
-      </w:r>
-      <w:proofErr w:type="spellEnd"/>
-      <w:r>
-        <w:rPr>
-          <w:rFonts w:eastAsia="Arial" w:cs="Arial"/>
-          <w:color w:val="000000"/>
-          <w:sz w:val="22"/>
-        </w:rPr>
-        <w:t xml:space="preserve"> recibe un </w:t>
+        <w:t xml:space="preserve">La mejor ubicación es la de pre-commit, Esto asegura que antes de que un secreto entre en la base de código, es interceptado y el desarrollador o el committer recibe un </w:t>
       </w:r>
       <w:r>
         <w:rPr>
@@ -7655,7 +6582,6 @@
           <w:sz w:val="22"/>
         </w:rPr>
       </w:pPr>
-      <w:proofErr w:type="spellStart"/>
       <w:r>
         <w:rPr>
           <w:rFonts w:eastAsia="Arial" w:cs="Arial"/>
@@ -7664,7 +6590,6 @@
         </w:rPr>
         <w:t>Gittyleaks</w:t>
       </w:r>
-      <w:proofErr w:type="spellEnd"/>
       <w:r>
         <w:rPr>
           <w:rStyle w:val="Refdenotaalpie"/>
@@ -7680,25 +6605,7 @@
           <w:color w:val="000000"/>
           <w:sz w:val="22"/>
         </w:rPr>
-        <w:t xml:space="preserve"> .- Busca información sensible en un repositorio de </w:t>
-      </w:r>
-      <w:proofErr w:type="spellStart"/>
-      <w:r>
-        <w:rPr>
-          <w:rFonts w:eastAsia="Arial" w:cs="Arial"/>
-          <w:color w:val="000000"/>
-          <w:sz w:val="22"/>
-        </w:rPr>
-        <w:t>git</w:t>
-      </w:r>
-      <w:proofErr w:type="spellEnd"/>
-      <w:r>
-        <w:rPr>
-          <w:rFonts w:eastAsia="Arial" w:cs="Arial"/>
-          <w:color w:val="000000"/>
-          <w:sz w:val="22"/>
-        </w:rPr>
-        <w:t>. </w:t>
+        <w:t xml:space="preserve"> .- Busca información sensible en un repositorio de git. </w:t>
       </w:r>
     </w:p>
     <w:p>
@@ -7725,18 +6632,8 @@
           <w:color w:val="000000"/>
           <w:sz w:val="22"/>
         </w:rPr>
-        <w:t>Git-</w:t>
-      </w:r>
-      <w:proofErr w:type="spellStart"/>
-      <w:r>
-        <w:rPr>
-          <w:rFonts w:eastAsia="Arial" w:cs="Arial"/>
-          <w:color w:val="000000"/>
-          <w:sz w:val="22"/>
-        </w:rPr>
-        <w:t>secrets</w:t>
-      </w:r>
-      <w:proofErr w:type="spellEnd"/>
+        <w:t>Git-secrets</w:t>
+      </w:r>
       <w:r>
         <w:rPr>
           <w:rStyle w:val="Refdenotaalpie"/>
@@ -7752,43 +6649,7 @@
           <w:color w:val="000000"/>
           <w:sz w:val="22"/>
         </w:rPr>
-        <w:t xml:space="preserve">.- Impide que se envié secretos y </w:t>
-      </w:r>
-      <w:proofErr w:type="gramStart"/>
-      <w:r>
-        <w:rPr>
-          <w:rFonts w:eastAsia="Arial" w:cs="Arial"/>
-          <w:color w:val="000000"/>
-          <w:sz w:val="22"/>
-        </w:rPr>
-        <w:t>credenciales  a</w:t>
-      </w:r>
-      <w:proofErr w:type="gramEnd"/>
-      <w:r>
-        <w:rPr>
-          <w:rFonts w:eastAsia="Arial" w:cs="Arial"/>
-          <w:color w:val="000000"/>
-          <w:sz w:val="22"/>
-        </w:rPr>
-        <w:t xml:space="preserve"> los repositorios de </w:t>
-      </w:r>
-      <w:proofErr w:type="spellStart"/>
-      <w:r>
-        <w:rPr>
-          <w:rFonts w:eastAsia="Arial" w:cs="Arial"/>
-          <w:color w:val="000000"/>
-          <w:sz w:val="22"/>
-        </w:rPr>
-        <w:t>git</w:t>
-      </w:r>
-      <w:proofErr w:type="spellEnd"/>
-      <w:r>
-        <w:rPr>
-          <w:rFonts w:eastAsia="Arial" w:cs="Arial"/>
-          <w:color w:val="000000"/>
-          <w:sz w:val="22"/>
-        </w:rPr>
-        <w:t>. </w:t>
+        <w:t>.- Impide que se envié secretos y credenciales  a los repositorios de git. </w:t>
       </w:r>
     </w:p>
     <w:p>
@@ -7809,7 +6670,6 @@
           <w:sz w:val="22"/>
         </w:rPr>
       </w:pPr>
-      <w:proofErr w:type="spellStart"/>
       <w:r>
         <w:rPr>
           <w:rFonts w:eastAsia="Arial" w:cs="Arial"/>
@@ -7818,7 +6678,6 @@
         </w:rPr>
         <w:t>TruffleHog</w:t>
       </w:r>
-      <w:proofErr w:type="spellEnd"/>
       <w:r>
         <w:rPr>
           <w:rStyle w:val="Refdenotaalpie"/>
@@ -7834,25 +6693,7 @@
           <w:color w:val="000000"/>
           <w:sz w:val="22"/>
         </w:rPr>
-        <w:t xml:space="preserve">. - Busca secretos en los repositorios de </w:t>
-      </w:r>
-      <w:proofErr w:type="spellStart"/>
-      <w:r>
-        <w:rPr>
-          <w:rFonts w:eastAsia="Arial" w:cs="Arial"/>
-          <w:color w:val="000000"/>
-          <w:sz w:val="22"/>
-        </w:rPr>
-        <w:t>git</w:t>
-      </w:r>
-      <w:proofErr w:type="spellEnd"/>
-      <w:r>
-        <w:rPr>
-          <w:rFonts w:eastAsia="Arial" w:cs="Arial"/>
-          <w:color w:val="000000"/>
-          <w:sz w:val="22"/>
-        </w:rPr>
-        <w:t>, profundizando en el historial de confirmaciones y las ramas. Esto es eficaz para encontrar secretos cometidos accidentalmente. </w:t>
+        <w:t>. - Busca secretos en los repositorios de git, profundizando en el historial de confirmaciones y las ramas. Esto es eficaz para encontrar secretos cometidos accidentalmente. </w:t>
       </w:r>
     </w:p>
     <w:p>
@@ -7923,18 +6764,8 @@
           <w:color w:val="000000"/>
           <w:sz w:val="22"/>
         </w:rPr>
-        <w:t xml:space="preserve">Git </w:t>
-      </w:r>
-      <w:proofErr w:type="spellStart"/>
-      <w:r>
-        <w:rPr>
-          <w:rFonts w:eastAsia="Arial" w:cs="Arial"/>
-          <w:color w:val="000000"/>
-          <w:sz w:val="22"/>
-        </w:rPr>
-        <w:t>Hound</w:t>
-      </w:r>
-      <w:proofErr w:type="spellEnd"/>
+        <w:t>Git Hound</w:t>
+      </w:r>
       <w:r>
         <w:rPr>
           <w:rStyle w:val="Refdenotaalpie"/>
@@ -7971,7 +6802,6 @@
           <w:sz w:val="22"/>
         </w:rPr>
       </w:pPr>
-      <w:proofErr w:type="spellStart"/>
       <w:r>
         <w:rPr>
           <w:rFonts w:eastAsia="Arial" w:cs="Arial"/>
@@ -7979,17 +6809,7 @@
           <w:color w:val="000000"/>
           <w:sz w:val="22"/>
         </w:rPr>
-        <w:t>Sast</w:t>
-      </w:r>
-      <w:proofErr w:type="spellEnd"/>
-      <w:r>
-        <w:rPr>
-          <w:rFonts w:eastAsia="Arial" w:cs="Arial"/>
-          <w:b/>
-          <w:color w:val="000000"/>
-          <w:sz w:val="22"/>
-        </w:rPr>
-        <w:t> </w:t>
+        <w:t>Sast </w:t>
       </w:r>
     </w:p>
     <w:p>
@@ -8028,43 +6848,7 @@
           <w:color w:val="000000"/>
           <w:sz w:val="22"/>
         </w:rPr>
-        <w:t xml:space="preserve">s pipelines de CI. Existe desde hace tiempo y se basa en el concepto de </w:t>
-      </w:r>
-      <w:proofErr w:type="spellStart"/>
-      <w:r>
-        <w:rPr>
-          <w:rFonts w:eastAsia="Arial" w:cs="Arial"/>
-          <w:color w:val="000000"/>
-          <w:sz w:val="22"/>
-        </w:rPr>
-        <w:t>white</w:t>
-      </w:r>
-      <w:proofErr w:type="spellEnd"/>
-      <w:r>
-        <w:rPr>
-          <w:rFonts w:eastAsia="Arial" w:cs="Arial"/>
-          <w:color w:val="000000"/>
-          <w:sz w:val="22"/>
-        </w:rPr>
-        <w:t xml:space="preserve">-box </w:t>
-      </w:r>
-      <w:proofErr w:type="spellStart"/>
-      <w:r>
-        <w:rPr>
-          <w:rFonts w:eastAsia="Arial" w:cs="Arial"/>
-          <w:color w:val="000000"/>
-          <w:sz w:val="22"/>
-        </w:rPr>
-        <w:t>testing</w:t>
-      </w:r>
-      <w:proofErr w:type="spellEnd"/>
-      <w:r>
-        <w:rPr>
-          <w:rFonts w:eastAsia="Arial" w:cs="Arial"/>
-          <w:color w:val="000000"/>
-          <w:sz w:val="22"/>
-        </w:rPr>
-        <w:t xml:space="preserve"> </w:t>
+        <w:t xml:space="preserve">s pipelines de CI. Existe desde hace tiempo y se basa en el concepto de white-box testing </w:t>
       </w:r>
       <w:sdt>
         <w:sdtPr>
@@ -8126,25 +6910,7 @@
               <w:color w:val="000000"/>
               <w:sz w:val="22"/>
             </w:rPr>
-            <w:t>(</w:t>
-          </w:r>
-          <w:proofErr w:type="spellStart"/>
-          <w:r>
-            <w:rPr>
-              <w:rFonts w:eastAsia="Arial" w:cs="Arial"/>
-              <w:color w:val="000000"/>
-              <w:sz w:val="22"/>
-            </w:rPr>
-            <w:t>Akujobi</w:t>
-          </w:r>
-          <w:proofErr w:type="spellEnd"/>
-          <w:r>
-            <w:rPr>
-              <w:rFonts w:eastAsia="Arial" w:cs="Arial"/>
-              <w:color w:val="000000"/>
-              <w:sz w:val="22"/>
-            </w:rPr>
-            <w:t>, 2021)</w:t>
+            <w:t>(Akujobi, 2021)</w:t>
           </w:r>
         </w:sdtContent>
       </w:sdt>
@@ -8433,25 +7199,7 @@
           <w:color w:val="000000"/>
           <w:sz w:val="22"/>
         </w:rPr>
-        <w:t xml:space="preserve">.- Es un software de código abierto para el análisis estático de vulnerabilidades en contenedores de aplicaciones (actualmente incluye OCI y </w:t>
-      </w:r>
-      <w:proofErr w:type="gramStart"/>
-      <w:r>
-        <w:rPr>
-          <w:rFonts w:eastAsia="Arial" w:cs="Arial"/>
-          <w:color w:val="000000"/>
-          <w:sz w:val="22"/>
-        </w:rPr>
-        <w:t>Docker )</w:t>
-      </w:r>
-      <w:proofErr w:type="gramEnd"/>
-      <w:r>
-        <w:rPr>
-          <w:rFonts w:eastAsia="Arial" w:cs="Arial"/>
-          <w:color w:val="000000"/>
-          <w:sz w:val="22"/>
-        </w:rPr>
-        <w:t>. </w:t>
+        <w:t>.- Es un software de código abierto para el análisis estático de vulnerabilidades en contenedores de aplicaciones (actualmente incluye OCI y Docker ). </w:t>
       </w:r>
     </w:p>
     <w:p>
@@ -8472,7 +7220,6 @@
           <w:sz w:val="22"/>
         </w:rPr>
       </w:pPr>
-      <w:proofErr w:type="spellStart"/>
       <w:r>
         <w:rPr>
           <w:rFonts w:eastAsia="Arial" w:cs="Arial"/>
@@ -8481,7 +7228,6 @@
         </w:rPr>
         <w:t>Veracode</w:t>
       </w:r>
-      <w:proofErr w:type="spellEnd"/>
       <w:r>
         <w:rPr>
           <w:rStyle w:val="Refdenotaalpie"/>
@@ -8518,7 +7264,6 @@
           <w:sz w:val="22"/>
         </w:rPr>
       </w:pPr>
-      <w:proofErr w:type="spellStart"/>
       <w:r>
         <w:rPr>
           <w:rFonts w:eastAsia="Arial" w:cs="Arial"/>
@@ -8527,7 +7272,6 @@
         </w:rPr>
         <w:t>CodeSweep</w:t>
       </w:r>
-      <w:proofErr w:type="spellEnd"/>
       <w:r>
         <w:rPr>
           <w:rStyle w:val="Refdenotaalpie"/>
@@ -8573,7 +7317,6 @@
           <w:sz w:val="22"/>
         </w:rPr>
       </w:pPr>
-      <w:proofErr w:type="spellStart"/>
       <w:r>
         <w:rPr>
           <w:rFonts w:eastAsia="Arial" w:cs="Arial"/>
@@ -8581,17 +7324,7 @@
           <w:color w:val="000000"/>
           <w:sz w:val="22"/>
         </w:rPr>
-        <w:t>Dast</w:t>
-      </w:r>
-      <w:proofErr w:type="spellEnd"/>
-      <w:r>
-        <w:rPr>
-          <w:rFonts w:eastAsia="Arial" w:cs="Arial"/>
-          <w:b/>
-          <w:color w:val="000000"/>
-          <w:sz w:val="22"/>
-        </w:rPr>
-        <w:t> </w:t>
+        <w:t>Dast </w:t>
       </w:r>
     </w:p>
     <w:p>
@@ -8771,59 +7504,13 @@
           <w:sz w:val="22"/>
         </w:rPr>
       </w:pPr>
-      <w:proofErr w:type="spellStart"/>
       <w:r>
         <w:rPr>
           <w:rFonts w:eastAsia="Arial" w:cs="Arial"/>
           <w:color w:val="000000"/>
           <w:sz w:val="22"/>
         </w:rPr>
-        <w:t>Zed</w:t>
-      </w:r>
-      <w:proofErr w:type="spellEnd"/>
-      <w:r>
-        <w:rPr>
-          <w:rFonts w:eastAsia="Arial" w:cs="Arial"/>
-          <w:color w:val="000000"/>
-          <w:sz w:val="22"/>
-        </w:rPr>
-        <w:t xml:space="preserve"> </w:t>
-      </w:r>
-      <w:proofErr w:type="spellStart"/>
-      <w:r>
-        <w:rPr>
-          <w:rFonts w:eastAsia="Arial" w:cs="Arial"/>
-          <w:color w:val="000000"/>
-          <w:sz w:val="22"/>
-        </w:rPr>
-        <w:t>attack</w:t>
-      </w:r>
-      <w:proofErr w:type="spellEnd"/>
-      <w:r>
-        <w:rPr>
-          <w:rFonts w:eastAsia="Arial" w:cs="Arial"/>
-          <w:color w:val="000000"/>
-          <w:sz w:val="22"/>
-        </w:rPr>
-        <w:t xml:space="preserve"> proxy (Owasp </w:t>
-      </w:r>
-      <w:proofErr w:type="spellStart"/>
-      <w:r>
-        <w:rPr>
-          <w:rFonts w:eastAsia="Arial" w:cs="Arial"/>
-          <w:color w:val="000000"/>
-          <w:sz w:val="22"/>
-        </w:rPr>
-        <w:t>zap</w:t>
-      </w:r>
-      <w:proofErr w:type="spellEnd"/>
-      <w:r>
-        <w:rPr>
-          <w:rFonts w:eastAsia="Arial" w:cs="Arial"/>
-          <w:color w:val="000000"/>
-          <w:sz w:val="22"/>
-        </w:rPr>
-        <w:t>)</w:t>
+        <w:t>Zed attack proxy (Owasp zap)</w:t>
       </w:r>
       <w:r>
         <w:rPr>
@@ -8861,7 +7548,6 @@
           <w:sz w:val="22"/>
         </w:rPr>
       </w:pPr>
-      <w:proofErr w:type="spellStart"/>
       <w:r>
         <w:rPr>
           <w:rFonts w:eastAsia="Arial" w:cs="Arial"/>
@@ -8870,7 +7556,6 @@
         </w:rPr>
         <w:t>StackHawk</w:t>
       </w:r>
-      <w:proofErr w:type="spellEnd"/>
       <w:r>
         <w:rPr>
           <w:rStyle w:val="Refdenotaalpie"/>
@@ -9001,25 +7686,23 @@
           <w:color w:val="000000"/>
           <w:sz w:val="22"/>
         </w:rPr>
-        <w:t xml:space="preserve"> como Código (</w:t>
-      </w:r>
-      <w:proofErr w:type="spellStart"/>
+        <w:t xml:space="preserve"> como Código (IaC) donde se encarga de configurar y </w:t>
+      </w:r>
       <w:r>
         <w:rPr>
           <w:rFonts w:eastAsia="Arial" w:cs="Arial"/>
           <w:color w:val="000000"/>
           <w:sz w:val="22"/>
         </w:rPr>
-        <w:t>IaC</w:t>
-      </w:r>
-      <w:proofErr w:type="spellEnd"/>
+        <w:t>automatizar la</w:t>
+      </w:r>
       <w:r>
         <w:rPr>
           <w:rFonts w:eastAsia="Arial" w:cs="Arial"/>
           <w:color w:val="000000"/>
           <w:sz w:val="22"/>
         </w:rPr>
-        <w:t xml:space="preserve">) donde se encarga de configurar y </w:t>
+        <w:t xml:space="preserve"> administración de la infraestructura </w:t>
       </w:r>
       <w:r>
         <w:rPr>
@@ -9027,7 +7710,7 @@
           <w:color w:val="000000"/>
           <w:sz w:val="22"/>
         </w:rPr>
-        <w:t>automatizar la</w:t>
+        <w:t>(contenedores</w:t>
       </w:r>
       <w:r>
         <w:rPr>
@@ -9035,41 +7718,7 @@
           <w:color w:val="000000"/>
           <w:sz w:val="22"/>
         </w:rPr>
-        <w:t xml:space="preserve"> administración de la infraestructura </w:t>
-      </w:r>
-      <w:r>
-        <w:rPr>
-          <w:rFonts w:eastAsia="Arial" w:cs="Arial"/>
-          <w:color w:val="000000"/>
-          <w:sz w:val="22"/>
-        </w:rPr>
-        <w:t>(contenedores</w:t>
-      </w:r>
-      <w:r>
-        <w:rPr>
-          <w:rFonts w:eastAsia="Arial" w:cs="Arial"/>
-          <w:color w:val="000000"/>
-          <w:sz w:val="22"/>
-        </w:rPr>
-        <w:t xml:space="preserve">, redes, balanceo de cargar, </w:t>
-      </w:r>
-      <w:proofErr w:type="spellStart"/>
-      <w:r>
-        <w:rPr>
-          <w:rFonts w:eastAsia="Arial" w:cs="Arial"/>
-          <w:color w:val="000000"/>
-          <w:sz w:val="22"/>
-        </w:rPr>
-        <w:t>etc</w:t>
-      </w:r>
-      <w:proofErr w:type="spellEnd"/>
-      <w:r>
-        <w:rPr>
-          <w:rFonts w:eastAsia="Arial" w:cs="Arial"/>
-          <w:color w:val="000000"/>
-          <w:sz w:val="22"/>
-        </w:rPr>
-        <w:t>), permitiendo gestionar y preparar la infraestructura con código, en vez de hacerlo mediante procesos manuales. </w:t>
+        <w:t>, redes, balanceo de cargar, etc), permitiendo gestionar y preparar la infraestructura con código, en vez de hacerlo mediante procesos manuales. </w:t>
       </w:r>
     </w:p>
     <w:p>
@@ -9131,25 +7780,7 @@
           <w:color w:val="000000"/>
           <w:sz w:val="22"/>
         </w:rPr>
-        <w:t xml:space="preserve"> para preparar la automatizar de la infraestructura con la </w:t>
-      </w:r>
-      <w:proofErr w:type="spellStart"/>
-      <w:r>
-        <w:rPr>
-          <w:rFonts w:eastAsia="Arial" w:cs="Arial"/>
-          <w:color w:val="000000"/>
-          <w:sz w:val="22"/>
-        </w:rPr>
-        <w:t>IaC</w:t>
-      </w:r>
-      <w:proofErr w:type="spellEnd"/>
-      <w:r>
-        <w:rPr>
-          <w:rFonts w:eastAsia="Arial" w:cs="Arial"/>
-          <w:color w:val="000000"/>
-          <w:sz w:val="22"/>
-        </w:rPr>
-        <w:t xml:space="preserve"> involucra a no tener que preparar ni gestionar manualmente los servidores, los sistemas operativos, el almacenamiento ni ningún otro elemento de la infraestructura los desarrolladores cada vez que desarrollan o implementan una aplicación. De este modo hay herramientas que permiten realizar este proceso como: </w:t>
+        <w:t xml:space="preserve"> para preparar la automatizar de la infraestructura con la IaC involucra a no tener que preparar ni gestionar manualmente los servidores, los sistemas operativos, el almacenamiento ni ningún otro elemento de la infraestructura los desarrolladores cada vez que desarrollan o implementan una aplicación. De este modo hay herramientas que permiten realizar este proceso como: </w:t>
       </w:r>
     </w:p>
     <w:p>
@@ -9220,54 +7851,8 @@
           <w:color w:val="000000"/>
           <w:sz w:val="22"/>
         </w:rPr>
-        <w:t xml:space="preserve">Red </w:t>
-      </w:r>
-      <w:proofErr w:type="spellStart"/>
-      <w:r>
-        <w:rPr>
-          <w:rFonts w:eastAsia="Arial" w:cs="Arial"/>
-          <w:color w:val="000000"/>
-          <w:sz w:val="22"/>
-        </w:rPr>
-        <w:t>Hat</w:t>
-      </w:r>
-      <w:proofErr w:type="spellEnd"/>
-      <w:r>
-        <w:rPr>
-          <w:rFonts w:eastAsia="Arial" w:cs="Arial"/>
-          <w:color w:val="000000"/>
-          <w:sz w:val="22"/>
-        </w:rPr>
-        <w:t xml:space="preserve"> Ansible </w:t>
-      </w:r>
-      <w:proofErr w:type="spellStart"/>
-      <w:r>
-        <w:rPr>
-          <w:rFonts w:eastAsia="Arial" w:cs="Arial"/>
-          <w:color w:val="000000"/>
-          <w:sz w:val="22"/>
-        </w:rPr>
-        <w:t>Automation</w:t>
-      </w:r>
-      <w:proofErr w:type="spellEnd"/>
-      <w:r>
-        <w:rPr>
-          <w:rFonts w:eastAsia="Arial" w:cs="Arial"/>
-          <w:color w:val="000000"/>
-          <w:sz w:val="22"/>
-        </w:rPr>
-        <w:t xml:space="preserve"> </w:t>
-      </w:r>
-      <w:proofErr w:type="spellStart"/>
-      <w:r>
-        <w:rPr>
-          <w:rFonts w:eastAsia="Arial" w:cs="Arial"/>
-          <w:color w:val="000000"/>
-          <w:sz w:val="22"/>
-        </w:rPr>
-        <w:t>Platform</w:t>
-      </w:r>
-      <w:proofErr w:type="spellEnd"/>
+        <w:t>Red Hat Ansible Automation Platform</w:t>
+      </w:r>
       <w:r>
         <w:rPr>
           <w:rStyle w:val="Refdenotaalpie"/>
@@ -9304,7 +7889,6 @@
           <w:sz w:val="22"/>
         </w:rPr>
       </w:pPr>
-      <w:proofErr w:type="spellStart"/>
       <w:r>
         <w:rPr>
           <w:rFonts w:eastAsia="Arial" w:cs="Arial"/>
@@ -9313,7 +7897,6 @@
         </w:rPr>
         <w:t>Terraform</w:t>
       </w:r>
-      <w:proofErr w:type="spellEnd"/>
       <w:r>
         <w:rPr>
           <w:rStyle w:val="Refdenotaalpie"/>
@@ -9356,18 +7939,8 @@
           <w:color w:val="000000"/>
           <w:sz w:val="22"/>
         </w:rPr>
-        <w:t xml:space="preserve">AWS </w:t>
-      </w:r>
-      <w:proofErr w:type="spellStart"/>
-      <w:r>
-        <w:rPr>
-          <w:rFonts w:eastAsia="Arial" w:cs="Arial"/>
-          <w:color w:val="000000"/>
-          <w:sz w:val="22"/>
-        </w:rPr>
-        <w:t>CloudFormation</w:t>
-      </w:r>
-      <w:proofErr w:type="spellEnd"/>
+        <w:t>AWS CloudFormation</w:t>
+      </w:r>
       <w:r>
         <w:rPr>
           <w:rStyle w:val="Refdenotaalpie"/>
@@ -9461,36 +8034,8 @@
           <w:sz w:val="22"/>
         </w:rPr>
         <w:lastRenderedPageBreak/>
-        <w:t xml:space="preserve">las máquinas puedan leer fácilmente. Esto permite al personal de </w:t>
-      </w:r>
-      <w:proofErr w:type="spellStart"/>
-      <w:r>
-        <w:rPr>
-          <w:rFonts w:eastAsia="Arial" w:cs="Arial"/>
-          <w:color w:val="000000"/>
-          <w:sz w:val="22"/>
-        </w:rPr>
-        <w:t>SecOps</w:t>
-      </w:r>
-      <w:proofErr w:type="spellEnd"/>
-      <w:r>
-        <w:rPr>
-          <w:rFonts w:eastAsia="Arial" w:cs="Arial"/>
-          <w:color w:val="000000"/>
-          <w:sz w:val="22"/>
-        </w:rPr>
-        <w:t xml:space="preserve"> desarrollar políticas de cumplimiento como código, sin necesidad de utilizar lenguajes de programación técnicos. Estas políticas de cumplimiento se pueden almacenar en un sistema de control de versiones de código fuente como Git para un monitoreo continuo del cumplimiento durante la fase de desarrollo para poder obtener comentarios en tiempo real sobre sus compromisos de código utilizando herramientas de monitoreo de cumplimiento como es Chef </w:t>
-      </w:r>
-      <w:proofErr w:type="spellStart"/>
-      <w:r>
-        <w:rPr>
-          <w:rFonts w:eastAsia="Arial" w:cs="Arial"/>
-          <w:color w:val="000000"/>
-          <w:sz w:val="22"/>
-        </w:rPr>
-        <w:t>InSpec</w:t>
-      </w:r>
-      <w:proofErr w:type="spellEnd"/>
+        <w:t>las máquinas puedan leer fácilmente. Esto permite al personal de SecOps desarrollar políticas de cumplimiento como código, sin necesidad de utilizar lenguajes de programación técnicos. Estas políticas de cumplimiento se pueden almacenar en un sistema de control de versiones de código fuente como Git para un monitoreo continuo del cumplimiento durante la fase de desarrollo para poder obtener comentarios en tiempo real sobre sus compromisos de código utilizando herramientas de monitoreo de cumplimiento como es Chef InSpec</w:t>
+      </w:r>
       <w:r>
         <w:rPr>
           <w:rStyle w:val="Refdenotaalpie"/>
@@ -9545,43 +8090,7 @@
               <w:color w:val="000000"/>
               <w:sz w:val="22"/>
             </w:rPr>
-            <w:t>(</w:t>
-          </w:r>
-          <w:proofErr w:type="spellStart"/>
-          <w:r>
-            <w:rPr>
-              <w:rFonts w:eastAsia="Arial" w:cs="Arial"/>
-              <w:color w:val="000000"/>
-              <w:sz w:val="22"/>
-            </w:rPr>
-            <w:t>Spiros</w:t>
-          </w:r>
-          <w:proofErr w:type="spellEnd"/>
-          <w:r>
-            <w:rPr>
-              <w:rFonts w:eastAsia="Arial" w:cs="Arial"/>
-              <w:color w:val="000000"/>
-              <w:sz w:val="22"/>
-            </w:rPr>
-            <w:t xml:space="preserve"> </w:t>
-          </w:r>
-          <w:proofErr w:type="spellStart"/>
-          <w:r>
-            <w:rPr>
-              <w:rFonts w:eastAsia="Arial" w:cs="Arial"/>
-              <w:color w:val="000000"/>
-              <w:sz w:val="22"/>
-            </w:rPr>
-            <w:t>Psarris</w:t>
-          </w:r>
-          <w:proofErr w:type="spellEnd"/>
-          <w:r>
-            <w:rPr>
-              <w:rFonts w:eastAsia="Arial" w:cs="Arial"/>
-              <w:color w:val="000000"/>
-              <w:sz w:val="22"/>
-            </w:rPr>
-            <w:t>, 2020)</w:t>
+            <w:t>(Spiros Psarris, 2020)</w:t>
           </w:r>
         </w:sdtContent>
       </w:sdt>
@@ -9837,7 +8346,6 @@
           <w:sz w:val="22"/>
         </w:rPr>
       </w:pPr>
-      <w:proofErr w:type="spellStart"/>
       <w:r>
         <w:rPr>
           <w:rFonts w:eastAsia="Arial" w:cs="Arial"/>
@@ -9848,7 +8356,6 @@
         <w:lastRenderedPageBreak/>
         <w:t>Build</w:t>
       </w:r>
-      <w:proofErr w:type="spellEnd"/>
       <w:r>
         <w:rPr>
           <w:rFonts w:eastAsia="Arial" w:cs="Arial"/>
@@ -9900,7 +8407,6 @@
           <w:sz w:val="22"/>
         </w:rPr>
       </w:pPr>
-      <w:proofErr w:type="spellStart"/>
       <w:r>
         <w:rPr>
           <w:rFonts w:eastAsia="Arial" w:cs="Arial"/>
@@ -9910,7 +8416,6 @@
         </w:rPr>
         <w:t>Deploy</w:t>
       </w:r>
-      <w:proofErr w:type="spellEnd"/>
       <w:r>
         <w:rPr>
           <w:rFonts w:eastAsia="Arial" w:cs="Arial"/>
@@ -9962,7 +8467,6 @@
           <w:sz w:val="22"/>
         </w:rPr>
       </w:pPr>
-      <w:proofErr w:type="spellStart"/>
       <w:r>
         <w:rPr>
           <w:rFonts w:eastAsia="Arial" w:cs="Arial"/>
@@ -9972,7 +8476,6 @@
         </w:rPr>
         <w:t>Monitoring</w:t>
       </w:r>
-      <w:proofErr w:type="spellEnd"/>
       <w:r>
         <w:rPr>
           <w:rFonts w:eastAsia="Arial" w:cs="Arial"/>
@@ -10251,7 +8754,6 @@
         </w:rPr>
       </w:pPr>
       <w:bookmarkStart w:id="16" w:name="_Toc18"/>
-      <w:proofErr w:type="spellStart"/>
       <w:r>
         <w:rPr>
           <w:rFonts w:cs="Arial"/>
@@ -10261,82 +8763,9 @@
           <w:sz w:val="22"/>
           <w:szCs w:val="22"/>
         </w:rPr>
-        <w:t>Xxxxxxxxxx</w:t>
-      </w:r>
-      <w:proofErr w:type="spellEnd"/>
-      <w:r>
-        <w:rPr>
-          <w:rFonts w:cs="Arial"/>
-          <w:b/>
-          <w:caps w:val="0"/>
-          <w:color w:val="000000" w:themeColor="text1"/>
-          <w:sz w:val="22"/>
-          <w:szCs w:val="22"/>
-        </w:rPr>
-        <w:t xml:space="preserve"> </w:t>
-      </w:r>
-      <w:proofErr w:type="spellStart"/>
-      <w:r>
-        <w:rPr>
-          <w:rFonts w:cs="Arial"/>
-          <w:b/>
-          <w:caps w:val="0"/>
-          <w:color w:val="000000" w:themeColor="text1"/>
-          <w:sz w:val="22"/>
-          <w:szCs w:val="22"/>
-        </w:rPr>
-        <w:t>xxxxxx</w:t>
-      </w:r>
-      <w:proofErr w:type="spellEnd"/>
-      <w:r>
-        <w:rPr>
-          <w:rFonts w:cs="Arial"/>
-          <w:b/>
-          <w:caps w:val="0"/>
-          <w:color w:val="000000" w:themeColor="text1"/>
-          <w:sz w:val="22"/>
-          <w:szCs w:val="22"/>
-        </w:rPr>
-        <w:t xml:space="preserve"> </w:t>
-      </w:r>
-      <w:proofErr w:type="spellStart"/>
-      <w:r>
-        <w:rPr>
-          <w:rFonts w:cs="Arial"/>
-          <w:b/>
-          <w:caps w:val="0"/>
-          <w:color w:val="000000" w:themeColor="text1"/>
-          <w:sz w:val="22"/>
-          <w:szCs w:val="22"/>
-        </w:rPr>
-        <w:t>xxxxxxx</w:t>
-      </w:r>
-      <w:proofErr w:type="spellEnd"/>
-      <w:r>
-        <w:rPr>
-          <w:rFonts w:cs="Arial"/>
-          <w:b/>
-          <w:caps w:val="0"/>
-          <w:color w:val="000000" w:themeColor="text1"/>
-          <w:sz w:val="22"/>
-          <w:szCs w:val="22"/>
-        </w:rPr>
-        <w:t xml:space="preserve"> </w:t>
-      </w:r>
-      <w:proofErr w:type="spellStart"/>
-      <w:r>
-        <w:rPr>
-          <w:rFonts w:cs="Arial"/>
-          <w:b/>
-          <w:caps w:val="0"/>
-          <w:color w:val="000000" w:themeColor="text1"/>
-          <w:sz w:val="22"/>
-          <w:szCs w:val="22"/>
-        </w:rPr>
-        <w:t>xxxx</w:t>
+        <w:t>Xxxxxxxxxx xxxxxx xxxxxxx xxxx</w:t>
       </w:r>
       <w:bookmarkEnd w:id="16"/>
-      <w:proofErr w:type="spellEnd"/>
     </w:p>
     <w:p>
       <w:pPr>
@@ -10404,7 +8833,6 @@
         </w:rPr>
         <w:t xml:space="preserve">2.2 </w:t>
       </w:r>
-      <w:proofErr w:type="spellStart"/>
       <w:r>
         <w:rPr>
           <w:rFonts w:cs="Arial"/>
@@ -10414,82 +8842,9 @@
           <w:sz w:val="22"/>
           <w:szCs w:val="22"/>
         </w:rPr>
-        <w:t>Xxxxxxx</w:t>
-      </w:r>
-      <w:proofErr w:type="spellEnd"/>
-      <w:r>
-        <w:rPr>
-          <w:rFonts w:cs="Arial"/>
-          <w:b/>
-          <w:caps w:val="0"/>
-          <w:color w:val="000000" w:themeColor="text1"/>
-          <w:sz w:val="22"/>
-          <w:szCs w:val="22"/>
-        </w:rPr>
-        <w:t xml:space="preserve"> </w:t>
-      </w:r>
-      <w:proofErr w:type="spellStart"/>
-      <w:r>
-        <w:rPr>
-          <w:rFonts w:cs="Arial"/>
-          <w:b/>
-          <w:caps w:val="0"/>
-          <w:color w:val="000000" w:themeColor="text1"/>
-          <w:sz w:val="22"/>
-          <w:szCs w:val="22"/>
-        </w:rPr>
-        <w:t>xxxxxx</w:t>
-      </w:r>
-      <w:proofErr w:type="spellEnd"/>
-      <w:r>
-        <w:rPr>
-          <w:rFonts w:cs="Arial"/>
-          <w:b/>
-          <w:caps w:val="0"/>
-          <w:color w:val="000000" w:themeColor="text1"/>
-          <w:sz w:val="22"/>
-          <w:szCs w:val="22"/>
-        </w:rPr>
-        <w:t xml:space="preserve"> </w:t>
-      </w:r>
-      <w:proofErr w:type="spellStart"/>
-      <w:r>
-        <w:rPr>
-          <w:rFonts w:cs="Arial"/>
-          <w:b/>
-          <w:caps w:val="0"/>
-          <w:color w:val="000000" w:themeColor="text1"/>
-          <w:sz w:val="22"/>
-          <w:szCs w:val="22"/>
-        </w:rPr>
-        <w:t>xxxxxxxxx</w:t>
-      </w:r>
-      <w:proofErr w:type="spellEnd"/>
-      <w:r>
-        <w:rPr>
-          <w:rFonts w:cs="Arial"/>
-          <w:b/>
-          <w:caps w:val="0"/>
-          <w:color w:val="000000" w:themeColor="text1"/>
-          <w:sz w:val="22"/>
-          <w:szCs w:val="22"/>
-        </w:rPr>
-        <w:t xml:space="preserve"> </w:t>
-      </w:r>
-      <w:proofErr w:type="spellStart"/>
-      <w:r>
-        <w:rPr>
-          <w:rFonts w:cs="Arial"/>
-          <w:b/>
-          <w:caps w:val="0"/>
-          <w:color w:val="000000" w:themeColor="text1"/>
-          <w:sz w:val="22"/>
-          <w:szCs w:val="22"/>
-        </w:rPr>
-        <w:t>xxxxxxx</w:t>
+        <w:t>Xxxxxxx xxxxxx xxxxxxxxx xxxxxxx</w:t>
       </w:r>
       <w:bookmarkEnd w:id="17"/>
-      <w:proofErr w:type="spellEnd"/>
     </w:p>
     <w:p>
       <w:pPr>
@@ -10622,7 +8977,6 @@
           <w:szCs w:val="28"/>
         </w:rPr>
       </w:pPr>
-      <w:proofErr w:type="spellStart"/>
       <w:r>
         <w:rPr>
           <w:b/>
@@ -10632,7 +8986,6 @@
         </w:rPr>
         <w:t>Xxxxxxxxx</w:t>
       </w:r>
-      <w:proofErr w:type="spellEnd"/>
     </w:p>
     <w:p>
       <w:pPr>
@@ -10684,7 +9037,6 @@
           <w:szCs w:val="28"/>
         </w:rPr>
       </w:pPr>
-      <w:proofErr w:type="spellStart"/>
       <w:r>
         <w:rPr>
           <w:b/>
@@ -10692,89 +9044,8 @@
           <w:sz w:val="22"/>
           <w:szCs w:val="28"/>
         </w:rPr>
-        <w:t>Xxxxxxxxx</w:t>
-      </w:r>
-      <w:proofErr w:type="spellEnd"/>
-      <w:r>
-        <w:rPr>
-          <w:b/>
-          <w:bCs/>
-          <w:sz w:val="22"/>
-          <w:szCs w:val="28"/>
-        </w:rPr>
-        <w:t xml:space="preserve"> </w:t>
-      </w:r>
-      <w:proofErr w:type="spellStart"/>
-      <w:r>
-        <w:rPr>
-          <w:b/>
-          <w:bCs/>
-          <w:sz w:val="22"/>
-          <w:szCs w:val="28"/>
-        </w:rPr>
-        <w:t>xxxxxxx</w:t>
-      </w:r>
-      <w:proofErr w:type="spellEnd"/>
-      <w:r>
-        <w:rPr>
-          <w:b/>
-          <w:bCs/>
-          <w:sz w:val="22"/>
-          <w:szCs w:val="28"/>
-        </w:rPr>
-        <w:t xml:space="preserve"> </w:t>
-      </w:r>
-      <w:proofErr w:type="spellStart"/>
-      <w:r>
-        <w:rPr>
-          <w:b/>
-          <w:bCs/>
-          <w:sz w:val="22"/>
-          <w:szCs w:val="28"/>
-        </w:rPr>
-        <w:t>xxxxxx</w:t>
-      </w:r>
-      <w:proofErr w:type="spellEnd"/>
-      <w:r>
-        <w:rPr>
-          <w:b/>
-          <w:bCs/>
-          <w:sz w:val="22"/>
-          <w:szCs w:val="28"/>
-        </w:rPr>
-        <w:t xml:space="preserve"> </w:t>
-      </w:r>
-      <w:proofErr w:type="spellStart"/>
-      <w:r>
-        <w:rPr>
-          <w:b/>
-          <w:bCs/>
-          <w:sz w:val="22"/>
-          <w:szCs w:val="28"/>
-        </w:rPr>
-        <w:t>xxxxxx</w:t>
-      </w:r>
-      <w:proofErr w:type="spellEnd"/>
-      <w:r>
-        <w:rPr>
-          <w:b/>
-          <w:bCs/>
-          <w:sz w:val="22"/>
-          <w:szCs w:val="28"/>
-        </w:rPr>
-        <w:t xml:space="preserve"> </w:t>
-      </w:r>
-      <w:proofErr w:type="spellStart"/>
-      <w:r>
-        <w:rPr>
-          <w:b/>
-          <w:bCs/>
-          <w:sz w:val="22"/>
-          <w:szCs w:val="28"/>
-        </w:rPr>
-        <w:t>xxxxxxx</w:t>
-      </w:r>
-      <w:proofErr w:type="spellEnd"/>
+        <w:t>Xxxxxxxxx xxxxxxx xxxxxx xxxxxx xxxxxxx</w:t>
+      </w:r>
     </w:p>
     <w:p>
       <w:pPr>
@@ -10977,21 +9248,7 @@
                                 <w:color w:val="0070C0"/>
                                 <w:sz w:val="22"/>
                               </w:rPr>
-                              <w:t xml:space="preserve">Letra </w:t>
-                            </w:r>
-                            <w:r>
-                              <w:rPr>
-                                <w:color w:val="0070C0"/>
-                                <w:sz w:val="22"/>
-                              </w:rPr>
-                              <w:t xml:space="preserve">Arial  </w:t>
-                            </w:r>
-                            <w:r>
-                              <w:rPr>
-                                <w:color w:val="0070C0"/>
-                                <w:sz w:val="22"/>
-                              </w:rPr>
-                              <w:t>N° 11, las conclusiones empiezan en una nueva página, cada párrafo inicia con sangría y no colocar viñetas o numeración</w:t>
+                              <w:t>Letra Arial  N° 11, las conclusiones empiezan en una nueva página, cada párrafo inicia con sangría y no colocar viñetas o numeración</w:t>
                             </w:r>
                           </w:p>
                           <w:p>
@@ -11349,21 +9606,7 @@
                                 <w:color w:val="0070C0"/>
                                 <w:sz w:val="22"/>
                               </w:rPr>
-                              <w:t xml:space="preserve">Letra </w:t>
-                            </w:r>
-                            <w:r>
-                              <w:rPr>
-                                <w:color w:val="0070C0"/>
-                                <w:sz w:val="22"/>
-                              </w:rPr>
-                              <w:t xml:space="preserve">Arial  </w:t>
-                            </w:r>
-                            <w:r>
-                              <w:rPr>
-                                <w:color w:val="0070C0"/>
-                                <w:sz w:val="22"/>
-                              </w:rPr>
-                              <w:t>N° 11, las recomendaciones empiezan en una nueva página, cada párrafo inicia con sangría y no colocar viñetas o numeración</w:t>
+                              <w:t>Letra Arial  N° 11, las recomendaciones empiezan en una nueva página, cada párrafo inicia con sangría y no colocar viñetas o numeración</w:t>
                             </w:r>
                           </w:p>
                           <w:p>
@@ -11534,21 +9777,12 @@
               <w:sz w:val="22"/>
             </w:rPr>
           </w:pPr>
-          <w:proofErr w:type="spellStart"/>
           <w:r>
             <w:rPr>
               <w:rFonts w:eastAsia="Times New Roman"/>
               <w:sz w:val="22"/>
             </w:rPr>
-            <w:t>Akujobi</w:t>
-          </w:r>
-          <w:proofErr w:type="spellEnd"/>
-          <w:r>
-            <w:rPr>
-              <w:rFonts w:eastAsia="Times New Roman"/>
-              <w:sz w:val="22"/>
-            </w:rPr>
-            <w:t xml:space="preserve">, A. C. (2021). </w:t>
+            <w:t xml:space="preserve">Akujobi, A. C. (2021). </w:t>
           </w:r>
           <w:r>
             <w:rPr>
@@ -11557,147 +9791,7 @@
               <w:iCs/>
               <w:sz w:val="22"/>
             </w:rPr>
-            <w:t xml:space="preserve">A </w:t>
-          </w:r>
-          <w:proofErr w:type="spellStart"/>
-          <w:r>
-            <w:rPr>
-              <w:rFonts w:eastAsia="Times New Roman"/>
-              <w:i/>
-              <w:iCs/>
-              <w:sz w:val="22"/>
-            </w:rPr>
-            <w:t>Model</w:t>
-          </w:r>
-          <w:proofErr w:type="spellEnd"/>
-          <w:r>
-            <w:rPr>
-              <w:rFonts w:eastAsia="Times New Roman"/>
-              <w:i/>
-              <w:iCs/>
-              <w:sz w:val="22"/>
-            </w:rPr>
-            <w:t xml:space="preserve"> </w:t>
-          </w:r>
-          <w:proofErr w:type="spellStart"/>
-          <w:r>
-            <w:rPr>
-              <w:rFonts w:eastAsia="Times New Roman"/>
-              <w:i/>
-              <w:iCs/>
-              <w:sz w:val="22"/>
-            </w:rPr>
-            <w:t>For</w:t>
-          </w:r>
-          <w:proofErr w:type="spellEnd"/>
-          <w:r>
-            <w:rPr>
-              <w:rFonts w:eastAsia="Times New Roman"/>
-              <w:i/>
-              <w:iCs/>
-              <w:sz w:val="22"/>
-            </w:rPr>
-            <w:t xml:space="preserve"> </w:t>
-          </w:r>
-          <w:proofErr w:type="spellStart"/>
-          <w:r>
-            <w:rPr>
-              <w:rFonts w:eastAsia="Times New Roman"/>
-              <w:i/>
-              <w:iCs/>
-              <w:sz w:val="22"/>
-            </w:rPr>
-            <w:t>Measuring</w:t>
-          </w:r>
-          <w:proofErr w:type="spellEnd"/>
-          <w:r>
-            <w:rPr>
-              <w:rFonts w:eastAsia="Times New Roman"/>
-              <w:i/>
-              <w:iCs/>
-              <w:sz w:val="22"/>
-            </w:rPr>
-            <w:t xml:space="preserve"> </w:t>
-          </w:r>
-          <w:proofErr w:type="spellStart"/>
-          <w:r>
-            <w:rPr>
-              <w:rFonts w:eastAsia="Times New Roman"/>
-              <w:i/>
-              <w:iCs/>
-              <w:sz w:val="22"/>
-            </w:rPr>
-            <w:t>Improvement</w:t>
-          </w:r>
-          <w:proofErr w:type="spellEnd"/>
-          <w:r>
-            <w:rPr>
-              <w:rFonts w:eastAsia="Times New Roman"/>
-              <w:i/>
-              <w:iCs/>
-              <w:sz w:val="22"/>
-            </w:rPr>
-            <w:t xml:space="preserve"> </w:t>
-          </w:r>
-          <w:proofErr w:type="spellStart"/>
-          <w:r>
-            <w:rPr>
-              <w:rFonts w:eastAsia="Times New Roman"/>
-              <w:i/>
-              <w:iCs/>
-              <w:sz w:val="22"/>
-            </w:rPr>
-            <w:t>Of</w:t>
-          </w:r>
-          <w:proofErr w:type="spellEnd"/>
-          <w:r>
-            <w:rPr>
-              <w:rFonts w:eastAsia="Times New Roman"/>
-              <w:i/>
-              <w:iCs/>
-              <w:sz w:val="22"/>
-            </w:rPr>
-            <w:t xml:space="preserve"> Security In </w:t>
-          </w:r>
-          <w:proofErr w:type="spellStart"/>
-          <w:r>
-            <w:rPr>
-              <w:rFonts w:eastAsia="Times New Roman"/>
-              <w:i/>
-              <w:iCs/>
-              <w:sz w:val="22"/>
-            </w:rPr>
-            <w:t>Continuous</w:t>
-          </w:r>
-          <w:proofErr w:type="spellEnd"/>
-          <w:r>
-            <w:rPr>
-              <w:rFonts w:eastAsia="Times New Roman"/>
-              <w:i/>
-              <w:iCs/>
-              <w:sz w:val="22"/>
-            </w:rPr>
-            <w:t xml:space="preserve"> </w:t>
-          </w:r>
-          <w:proofErr w:type="spellStart"/>
-          <w:r>
-            <w:rPr>
-              <w:rFonts w:eastAsia="Times New Roman"/>
-              <w:i/>
-              <w:iCs/>
-              <w:sz w:val="22"/>
-            </w:rPr>
-            <w:t>Integration</w:t>
-          </w:r>
-          <w:proofErr w:type="spellEnd"/>
-          <w:r>
-            <w:rPr>
-              <w:rFonts w:eastAsia="Times New Roman"/>
-              <w:i/>
-              <w:iCs/>
-              <w:sz w:val="22"/>
-            </w:rPr>
-            <w:t xml:space="preserve"> pipelines</w:t>
+            <w:t>A Model For Measuring Improvement Of Security In Continuous Integration pipelines</w:t>
           </w:r>
           <w:r>
             <w:rPr>
@@ -11719,309 +9813,12 @@
               <w:sz w:val="22"/>
             </w:rPr>
           </w:pPr>
-          <w:proofErr w:type="spellStart"/>
           <w:r>
             <w:rPr>
               <w:rFonts w:eastAsia="Times New Roman"/>
               <w:sz w:val="22"/>
             </w:rPr>
-            <w:t>Chandramouli</w:t>
-          </w:r>
-          <w:proofErr w:type="spellEnd"/>
-          <w:r>
-            <w:rPr>
-              <w:rFonts w:eastAsia="Times New Roman"/>
-              <w:sz w:val="22"/>
-            </w:rPr>
-            <w:t xml:space="preserve">, R. (2022). </w:t>
-          </w:r>
-          <w:proofErr w:type="spellStart"/>
-          <w:r>
-            <w:rPr>
-              <w:rFonts w:eastAsia="Times New Roman"/>
-              <w:sz w:val="22"/>
-            </w:rPr>
-            <w:t>Implementation</w:t>
-          </w:r>
-          <w:proofErr w:type="spellEnd"/>
-          <w:r>
-            <w:rPr>
-              <w:rFonts w:eastAsia="Times New Roman"/>
-              <w:sz w:val="22"/>
-            </w:rPr>
-            <w:t xml:space="preserve"> </w:t>
-          </w:r>
-          <w:proofErr w:type="spellStart"/>
-          <w:r>
-            <w:rPr>
-              <w:rFonts w:eastAsia="Times New Roman"/>
-              <w:sz w:val="22"/>
-            </w:rPr>
-            <w:t>of</w:t>
-          </w:r>
-          <w:proofErr w:type="spellEnd"/>
-          <w:r>
-            <w:rPr>
-              <w:rFonts w:eastAsia="Times New Roman"/>
-              <w:sz w:val="22"/>
-            </w:rPr>
-            <w:t xml:space="preserve"> </w:t>
-          </w:r>
-          <w:proofErr w:type="spellStart"/>
-          <w:r>
-            <w:rPr>
-              <w:rFonts w:eastAsia="Times New Roman"/>
-              <w:sz w:val="22"/>
-            </w:rPr>
-            <w:t>DevSecOps</w:t>
-          </w:r>
-          <w:proofErr w:type="spellEnd"/>
-          <w:r>
-            <w:rPr>
-              <w:rFonts w:eastAsia="Times New Roman"/>
-              <w:sz w:val="22"/>
-            </w:rPr>
-            <w:t xml:space="preserve"> </w:t>
-          </w:r>
-          <w:proofErr w:type="spellStart"/>
-          <w:r>
-            <w:rPr>
-              <w:rFonts w:eastAsia="Times New Roman"/>
-              <w:sz w:val="22"/>
-            </w:rPr>
-            <w:t>for</w:t>
-          </w:r>
-          <w:proofErr w:type="spellEnd"/>
-          <w:r>
-            <w:rPr>
-              <w:rFonts w:eastAsia="Times New Roman"/>
-              <w:sz w:val="22"/>
-            </w:rPr>
-            <w:t xml:space="preserve"> a </w:t>
-          </w:r>
-          <w:proofErr w:type="spellStart"/>
-          <w:r>
-            <w:rPr>
-              <w:rFonts w:eastAsia="Times New Roman"/>
-              <w:sz w:val="22"/>
-            </w:rPr>
-            <w:t>Microservices-based</w:t>
-          </w:r>
-          <w:proofErr w:type="spellEnd"/>
-          <w:r>
-            <w:rPr>
-              <w:rFonts w:eastAsia="Times New Roman"/>
-              <w:sz w:val="22"/>
-            </w:rPr>
-            <w:t xml:space="preserve"> </w:t>
-          </w:r>
-          <w:proofErr w:type="spellStart"/>
-          <w:r>
-            <w:rPr>
-              <w:rFonts w:eastAsia="Times New Roman"/>
-              <w:sz w:val="22"/>
-            </w:rPr>
-            <w:t>Application</w:t>
-          </w:r>
-          <w:proofErr w:type="spellEnd"/>
-          <w:r>
-            <w:rPr>
-              <w:rFonts w:eastAsia="Times New Roman"/>
-              <w:sz w:val="22"/>
-            </w:rPr>
-            <w:t xml:space="preserve"> </w:t>
-          </w:r>
-          <w:proofErr w:type="spellStart"/>
-          <w:r>
-            <w:rPr>
-              <w:rFonts w:eastAsia="Times New Roman"/>
-              <w:sz w:val="22"/>
-            </w:rPr>
-            <w:t>with</w:t>
-          </w:r>
-          <w:proofErr w:type="spellEnd"/>
-          <w:r>
-            <w:rPr>
-              <w:rFonts w:eastAsia="Times New Roman"/>
-              <w:sz w:val="22"/>
-            </w:rPr>
-            <w:t xml:space="preserve"> </w:t>
-          </w:r>
-          <w:proofErr w:type="spellStart"/>
-          <w:r>
-            <w:rPr>
-              <w:rFonts w:eastAsia="Times New Roman"/>
-              <w:sz w:val="22"/>
-            </w:rPr>
-            <w:t>Service</w:t>
-          </w:r>
-          <w:proofErr w:type="spellEnd"/>
-          <w:r>
-            <w:rPr>
-              <w:rFonts w:eastAsia="Times New Roman"/>
-              <w:sz w:val="22"/>
-            </w:rPr>
-            <w:t xml:space="preserve"> </w:t>
-          </w:r>
-          <w:proofErr w:type="spellStart"/>
-          <w:r>
-            <w:rPr>
-              <w:rFonts w:eastAsia="Times New Roman"/>
-              <w:sz w:val="22"/>
-            </w:rPr>
-            <w:t>Mesh</w:t>
-          </w:r>
-          <w:proofErr w:type="spellEnd"/>
-          <w:r>
-            <w:rPr>
-              <w:rFonts w:eastAsia="Times New Roman"/>
-              <w:sz w:val="22"/>
-            </w:rPr>
-            <w:t xml:space="preserve"> </w:t>
-          </w:r>
-          <w:proofErr w:type="spellStart"/>
-          <w:r>
-            <w:rPr>
-              <w:rFonts w:eastAsia="Times New Roman"/>
-              <w:sz w:val="22"/>
-            </w:rPr>
-            <w:t>Implementation</w:t>
-          </w:r>
-          <w:proofErr w:type="spellEnd"/>
-          <w:r>
-            <w:rPr>
-              <w:rFonts w:eastAsia="Times New Roman"/>
-              <w:sz w:val="22"/>
-            </w:rPr>
-            <w:t xml:space="preserve"> </w:t>
-          </w:r>
-          <w:proofErr w:type="spellStart"/>
-          <w:r>
-            <w:rPr>
-              <w:rFonts w:eastAsia="Times New Roman"/>
-              <w:sz w:val="22"/>
-            </w:rPr>
-            <w:t>of</w:t>
-          </w:r>
-          <w:proofErr w:type="spellEnd"/>
-          <w:r>
-            <w:rPr>
-              <w:rFonts w:eastAsia="Times New Roman"/>
-              <w:sz w:val="22"/>
-            </w:rPr>
-            <w:t xml:space="preserve"> </w:t>
-          </w:r>
-          <w:proofErr w:type="spellStart"/>
-          <w:r>
-            <w:rPr>
-              <w:rFonts w:eastAsia="Times New Roman"/>
-              <w:sz w:val="22"/>
-            </w:rPr>
-            <w:t>DevSecOps</w:t>
-          </w:r>
-          <w:proofErr w:type="spellEnd"/>
-          <w:r>
-            <w:rPr>
-              <w:rFonts w:eastAsia="Times New Roman"/>
-              <w:sz w:val="22"/>
-            </w:rPr>
-            <w:t xml:space="preserve"> </w:t>
-          </w:r>
-          <w:proofErr w:type="spellStart"/>
-          <w:r>
-            <w:rPr>
-              <w:rFonts w:eastAsia="Times New Roman"/>
-              <w:sz w:val="22"/>
-            </w:rPr>
-            <w:t>for</w:t>
-          </w:r>
-          <w:proofErr w:type="spellEnd"/>
-          <w:r>
-            <w:rPr>
-              <w:rFonts w:eastAsia="Times New Roman"/>
-              <w:sz w:val="22"/>
-            </w:rPr>
-            <w:t xml:space="preserve"> a </w:t>
-          </w:r>
-          <w:proofErr w:type="spellStart"/>
-          <w:r>
-            <w:rPr>
-              <w:rFonts w:eastAsia="Times New Roman"/>
-              <w:sz w:val="22"/>
-            </w:rPr>
-            <w:t>Microservices-based</w:t>
-          </w:r>
-          <w:proofErr w:type="spellEnd"/>
-          <w:r>
-            <w:rPr>
-              <w:rFonts w:eastAsia="Times New Roman"/>
-              <w:sz w:val="22"/>
-            </w:rPr>
-            <w:t xml:space="preserve"> </w:t>
-          </w:r>
-          <w:proofErr w:type="spellStart"/>
-          <w:r>
-            <w:rPr>
-              <w:rFonts w:eastAsia="Times New Roman"/>
-              <w:sz w:val="22"/>
-            </w:rPr>
-            <w:t>Application</w:t>
-          </w:r>
-          <w:proofErr w:type="spellEnd"/>
-          <w:r>
-            <w:rPr>
-              <w:rFonts w:eastAsia="Times New Roman"/>
-              <w:sz w:val="22"/>
-            </w:rPr>
-            <w:t xml:space="preserve"> </w:t>
-          </w:r>
-          <w:proofErr w:type="spellStart"/>
-          <w:r>
-            <w:rPr>
-              <w:rFonts w:eastAsia="Times New Roman"/>
-              <w:sz w:val="22"/>
-            </w:rPr>
-            <w:t>with</w:t>
-          </w:r>
-          <w:proofErr w:type="spellEnd"/>
-          <w:r>
-            <w:rPr>
-              <w:rFonts w:eastAsia="Times New Roman"/>
-              <w:sz w:val="22"/>
-            </w:rPr>
-            <w:t xml:space="preserve"> </w:t>
-          </w:r>
-          <w:proofErr w:type="spellStart"/>
-          <w:r>
-            <w:rPr>
-              <w:rFonts w:eastAsia="Times New Roman"/>
-              <w:sz w:val="22"/>
-            </w:rPr>
-            <w:t>Service</w:t>
-          </w:r>
-          <w:proofErr w:type="spellEnd"/>
-          <w:r>
-            <w:rPr>
-              <w:rFonts w:eastAsia="Times New Roman"/>
-              <w:sz w:val="22"/>
-            </w:rPr>
-            <w:t xml:space="preserve"> </w:t>
-          </w:r>
-          <w:proofErr w:type="spellStart"/>
-          <w:r>
-            <w:rPr>
-              <w:rFonts w:eastAsia="Times New Roman"/>
-              <w:sz w:val="22"/>
-            </w:rPr>
-            <w:t>Mesh</w:t>
-          </w:r>
-          <w:proofErr w:type="spellEnd"/>
-          <w:r>
-            <w:rPr>
-              <w:rFonts w:eastAsia="Times New Roman"/>
-              <w:sz w:val="22"/>
-            </w:rPr>
-            <w:t xml:space="preserve">. </w:t>
+            <w:t xml:space="preserve">Chandramouli, R. (2022). Implementation of DevSecOps for a Microservices-based Application with Service Mesh Implementation of DevSecOps for a Microservices-based Application with Service Mesh. </w:t>
           </w:r>
           <w:r>
             <w:rPr>
@@ -12030,39 +9827,8 @@
               <w:iCs/>
               <w:sz w:val="22"/>
             </w:rPr>
-            <w:t xml:space="preserve">NIST </w:t>
+            <w:t>NIST Special Publication</w:t>
           </w:r>
-          <w:proofErr w:type="spellStart"/>
-          <w:r>
-            <w:rPr>
-              <w:rFonts w:eastAsia="Times New Roman"/>
-              <w:i/>
-              <w:iCs/>
-              <w:sz w:val="22"/>
-            </w:rPr>
-            <w:t>Special</w:t>
-          </w:r>
-          <w:proofErr w:type="spellEnd"/>
-          <w:r>
-            <w:rPr>
-              <w:rFonts w:eastAsia="Times New Roman"/>
-              <w:i/>
-              <w:iCs/>
-              <w:sz w:val="22"/>
-            </w:rPr>
-            <w:t xml:space="preserve"> </w:t>
-          </w:r>
-          <w:proofErr w:type="spellStart"/>
-          <w:r>
-            <w:rPr>
-              <w:rFonts w:eastAsia="Times New Roman"/>
-              <w:i/>
-              <w:iCs/>
-              <w:sz w:val="22"/>
-            </w:rPr>
-            <w:t>Publication</w:t>
-          </w:r>
-          <w:proofErr w:type="spellEnd"/>
           <w:r>
             <w:rPr>
               <w:rFonts w:eastAsia="Times New Roman"/>
@@ -12090,7 +9856,6 @@
             </w:rPr>
             <w:t xml:space="preserve">Owasp. (2021, May 1). </w:t>
           </w:r>
-          <w:proofErr w:type="spellStart"/>
           <w:r>
             <w:rPr>
               <w:rFonts w:eastAsia="Times New Roman"/>
@@ -12098,60 +9863,14 @@
               <w:iCs/>
               <w:sz w:val="22"/>
             </w:rPr>
-            <w:t>DevSecOpsGuideline</w:t>
-          </w:r>
-          <w:proofErr w:type="spellEnd"/>
-          <w:r>
-            <w:rPr>
-              <w:rFonts w:eastAsia="Times New Roman"/>
-              <w:i/>
-              <w:iCs/>
-              <w:sz w:val="22"/>
-            </w:rPr>
-            <w:t xml:space="preserve"> </w:t>
-          </w:r>
-          <w:proofErr w:type="spellStart"/>
-          <w:r>
-            <w:rPr>
-              <w:rFonts w:eastAsia="Times New Roman"/>
-              <w:i/>
-              <w:iCs/>
-              <w:sz w:val="22"/>
-            </w:rPr>
-            <w:t>Secrets</w:t>
-          </w:r>
-          <w:proofErr w:type="spellEnd"/>
-          <w:r>
-            <w:rPr>
-              <w:rFonts w:eastAsia="Times New Roman"/>
-              <w:i/>
-              <w:iCs/>
-              <w:sz w:val="22"/>
-            </w:rPr>
-            <w:t xml:space="preserve"> Management</w:t>
+            <w:t>DevSecOpsGuideline Secrets Management</w:t>
           </w:r>
           <w:r>
             <w:rPr>
               <w:rFonts w:eastAsia="Times New Roman"/>
               <w:sz w:val="22"/>
             </w:rPr>
-            <w:t xml:space="preserve">. </w:t>
-          </w:r>
-          <w:proofErr w:type="spellStart"/>
-          <w:r>
-            <w:rPr>
-              <w:rFonts w:eastAsia="Times New Roman"/>
-              <w:sz w:val="22"/>
-            </w:rPr>
-            <w:t>Github</w:t>
-          </w:r>
-          <w:proofErr w:type="spellEnd"/>
-          <w:r>
-            <w:rPr>
-              <w:rFonts w:eastAsia="Times New Roman"/>
-              <w:sz w:val="22"/>
-            </w:rPr>
-            <w:t>. https://github.com/OWASP/DevSecOpsGuideline/blob/master/document/01a-Secrets-Management.md</w:t>
+            <w:t>. Github. https://github.com/OWASP/DevSecOpsGuideline/blob/master/document/01a-Secrets-Management.md</w:t>
           </w:r>
         </w:p>
         <w:p>
@@ -12173,7 +9892,6 @@
             </w:rPr>
             <w:t xml:space="preserve">Quintero, C., &amp; Joaquín, J. (2019). </w:t>
           </w:r>
-          <w:proofErr w:type="gramStart"/>
           <w:r>
             <w:rPr>
               <w:rFonts w:eastAsia="Times New Roman"/>
@@ -12181,17 +9899,7 @@
               <w:iCs/>
               <w:sz w:val="22"/>
             </w:rPr>
-            <w:t>DevSecOps :</w:t>
-          </w:r>
-          <w:proofErr w:type="gramEnd"/>
-          <w:r>
-            <w:rPr>
-              <w:rFonts w:eastAsia="Times New Roman"/>
-              <w:i/>
-              <w:iCs/>
-              <w:sz w:val="22"/>
-            </w:rPr>
-            <w:t xml:space="preserve"> integración de herramientas SAST , DAST y de análisis de Dockers en un sistema de integración continua .</w:t>
+            <w:t>DevSecOps : integración de herramientas SAST , DAST y de análisis de Dockers en un sistema de integración continua .</w:t>
           </w:r>
         </w:p>
         <w:p>
@@ -12211,55 +9919,7 @@
               <w:rFonts w:eastAsia="Times New Roman"/>
               <w:sz w:val="22"/>
             </w:rPr>
-            <w:t xml:space="preserve">Santana, G., Neto, M., </w:t>
-          </w:r>
-          <w:proofErr w:type="spellStart"/>
-          <w:r>
-            <w:rPr>
-              <w:rFonts w:eastAsia="Times New Roman"/>
-              <w:sz w:val="22"/>
-            </w:rPr>
-            <w:t>Sapata</w:t>
-          </w:r>
-          <w:proofErr w:type="spellEnd"/>
-          <w:r>
-            <w:rPr>
-              <w:rFonts w:eastAsia="Times New Roman"/>
-              <w:sz w:val="22"/>
-            </w:rPr>
-            <w:t xml:space="preserve">, F., Muñoz, M., </w:t>
-          </w:r>
-          <w:proofErr w:type="spellStart"/>
-          <w:r>
-            <w:rPr>
-              <w:rFonts w:eastAsia="Times New Roman"/>
-              <w:sz w:val="22"/>
-            </w:rPr>
-            <w:t>Moraes</w:t>
-          </w:r>
-          <w:proofErr w:type="spellEnd"/>
-          <w:r>
-            <w:rPr>
-              <w:rFonts w:eastAsia="Times New Roman"/>
-              <w:sz w:val="22"/>
-            </w:rPr>
-            <w:t xml:space="preserve">, A. M. S. P., Morais, T., &amp; </w:t>
-          </w:r>
-          <w:proofErr w:type="spellStart"/>
-          <w:r>
-            <w:rPr>
-              <w:rFonts w:eastAsia="Times New Roman"/>
-              <w:sz w:val="22"/>
-            </w:rPr>
-            <w:t>Goldfarb</w:t>
-          </w:r>
-          <w:proofErr w:type="spellEnd"/>
-          <w:r>
-            <w:rPr>
-              <w:rFonts w:eastAsia="Times New Roman"/>
-              <w:sz w:val="22"/>
-            </w:rPr>
-            <w:t xml:space="preserve">, D. L. (2021). DevSecOps in AWS. </w:t>
+            <w:t xml:space="preserve">Santana, G., Neto, M., Sapata, F., Muñoz, M., Moraes, A. M. S. P., Morais, T., &amp; Goldfarb, D. L. (2021). DevSecOps in AWS. </w:t>
           </w:r>
           <w:r>
             <w:rPr>
@@ -12268,47 +9928,7 @@
               <w:iCs/>
               <w:sz w:val="22"/>
             </w:rPr>
-            <w:t xml:space="preserve">AWS </w:t>
-          </w:r>
-          <w:proofErr w:type="spellStart"/>
-          <w:r>
-            <w:rPr>
-              <w:rFonts w:eastAsia="Times New Roman"/>
-              <w:i/>
-              <w:iCs/>
-              <w:sz w:val="22"/>
-            </w:rPr>
-            <w:t>Certified</w:t>
-          </w:r>
-          <w:proofErr w:type="spellEnd"/>
-          <w:r>
-            <w:rPr>
-              <w:rFonts w:eastAsia="Times New Roman"/>
-              <w:i/>
-              <w:iCs/>
-              <w:sz w:val="22"/>
-            </w:rPr>
-            <w:t xml:space="preserve"> Security </w:t>
-          </w:r>
-          <w:proofErr w:type="spellStart"/>
-          <w:r>
-            <w:rPr>
-              <w:rFonts w:eastAsia="Times New Roman"/>
-              <w:i/>
-              <w:iCs/>
-              <w:sz w:val="22"/>
-            </w:rPr>
-            <w:t>Study</w:t>
-          </w:r>
-          <w:proofErr w:type="spellEnd"/>
-          <w:r>
-            <w:rPr>
-              <w:rFonts w:eastAsia="Times New Roman"/>
-              <w:i/>
-              <w:iCs/>
-              <w:sz w:val="22"/>
-            </w:rPr>
-            <w:t xml:space="preserve"> Guide</w:t>
+            <w:t>AWS Certified Security Study Guide</w:t>
           </w:r>
           <w:r>
             <w:rPr>
@@ -12330,21 +9950,12 @@
               <w:sz w:val="22"/>
             </w:rPr>
           </w:pPr>
-          <w:proofErr w:type="spellStart"/>
           <w:r>
             <w:rPr>
               <w:rFonts w:eastAsia="Times New Roman"/>
               <w:sz w:val="22"/>
             </w:rPr>
-            <w:t>Sentrio</w:t>
-          </w:r>
-          <w:proofErr w:type="spellEnd"/>
-          <w:r>
-            <w:rPr>
-              <w:rFonts w:eastAsia="Times New Roman"/>
-              <w:sz w:val="22"/>
-            </w:rPr>
-            <w:t xml:space="preserve">. (2021). </w:t>
+            <w:t xml:space="preserve">Sentrio. (2021). </w:t>
           </w:r>
           <w:r>
             <w:rPr>
@@ -12375,165 +9986,12 @@
               <w:sz w:val="22"/>
             </w:rPr>
           </w:pPr>
-          <w:proofErr w:type="spellStart"/>
           <w:r>
             <w:rPr>
               <w:rFonts w:eastAsia="Times New Roman"/>
               <w:sz w:val="22"/>
             </w:rPr>
-            <w:t>Shrivastava</w:t>
-          </w:r>
-          <w:proofErr w:type="spellEnd"/>
-          <w:r>
-            <w:rPr>
-              <w:rFonts w:eastAsia="Times New Roman"/>
-              <w:sz w:val="22"/>
-            </w:rPr>
-            <w:t xml:space="preserve">, A., &amp; </w:t>
-          </w:r>
-          <w:proofErr w:type="spellStart"/>
-          <w:r>
-            <w:rPr>
-              <w:rFonts w:eastAsia="Times New Roman"/>
-              <w:sz w:val="22"/>
-            </w:rPr>
-            <w:t>Services</w:t>
-          </w:r>
-          <w:proofErr w:type="spellEnd"/>
-          <w:r>
-            <w:rPr>
-              <w:rFonts w:eastAsia="Times New Roman"/>
-              <w:sz w:val="22"/>
-            </w:rPr>
-            <w:t xml:space="preserve">, N. G. (2019). </w:t>
-          </w:r>
-          <w:proofErr w:type="spellStart"/>
-          <w:r>
-            <w:rPr>
-              <w:rFonts w:eastAsia="Times New Roman"/>
-              <w:sz w:val="22"/>
-            </w:rPr>
-            <w:t>DevSecOps</w:t>
-          </w:r>
-          <w:proofErr w:type="spellEnd"/>
-          <w:r>
-            <w:rPr>
-              <w:rFonts w:eastAsia="Times New Roman"/>
-              <w:sz w:val="22"/>
-            </w:rPr>
-            <w:t xml:space="preserve"> </w:t>
-          </w:r>
-          <w:proofErr w:type="spellStart"/>
-          <w:r>
-            <w:rPr>
-              <w:rFonts w:eastAsia="Times New Roman"/>
-              <w:sz w:val="22"/>
-            </w:rPr>
-            <w:t>What</w:t>
-          </w:r>
-          <w:proofErr w:type="spellEnd"/>
-          <w:r>
-            <w:rPr>
-              <w:rFonts w:eastAsia="Times New Roman"/>
-              <w:sz w:val="22"/>
-            </w:rPr>
-            <w:t xml:space="preserve">, </w:t>
-          </w:r>
-          <w:proofErr w:type="spellStart"/>
-          <w:r>
-            <w:rPr>
-              <w:rFonts w:eastAsia="Times New Roman"/>
-              <w:sz w:val="22"/>
-            </w:rPr>
-            <w:t>Why</w:t>
-          </w:r>
-          <w:proofErr w:type="spellEnd"/>
-          <w:r>
-            <w:rPr>
-              <w:rFonts w:eastAsia="Times New Roman"/>
-              <w:sz w:val="22"/>
-            </w:rPr>
-            <w:t xml:space="preserve"> and </w:t>
-          </w:r>
-          <w:proofErr w:type="spellStart"/>
-          <w:r>
-            <w:rPr>
-              <w:rFonts w:eastAsia="Times New Roman"/>
-              <w:sz w:val="22"/>
-            </w:rPr>
-            <w:t>How</w:t>
-          </w:r>
-          <w:proofErr w:type="spellEnd"/>
-          <w:r>
-            <w:rPr>
-              <w:rFonts w:eastAsia="Times New Roman"/>
-              <w:sz w:val="22"/>
-            </w:rPr>
-            <w:t xml:space="preserve"> </w:t>
-          </w:r>
-          <w:proofErr w:type="spellStart"/>
-          <w:r>
-            <w:rPr>
-              <w:rFonts w:eastAsia="Times New Roman"/>
-              <w:sz w:val="22"/>
-            </w:rPr>
-            <w:t>Anant</w:t>
-          </w:r>
-          <w:proofErr w:type="spellEnd"/>
-          <w:r>
-            <w:rPr>
-              <w:rFonts w:eastAsia="Times New Roman"/>
-              <w:sz w:val="22"/>
-            </w:rPr>
-            <w:t xml:space="preserve"> </w:t>
-          </w:r>
-          <w:proofErr w:type="spellStart"/>
-          <w:r>
-            <w:rPr>
-              <w:rFonts w:eastAsia="Times New Roman"/>
-              <w:sz w:val="22"/>
-            </w:rPr>
-            <w:t>Shrivastava</w:t>
-          </w:r>
-          <w:proofErr w:type="spellEnd"/>
-          <w:r>
-            <w:rPr>
-              <w:rFonts w:eastAsia="Times New Roman"/>
-              <w:sz w:val="22"/>
-            </w:rPr>
-            <w:t xml:space="preserve"> </w:t>
-          </w:r>
-          <w:proofErr w:type="spellStart"/>
-          <w:r>
-            <w:rPr>
-              <w:rFonts w:eastAsia="Times New Roman"/>
-              <w:sz w:val="22"/>
-            </w:rPr>
-            <w:t>NotSoSecure</w:t>
-          </w:r>
-          <w:proofErr w:type="spellEnd"/>
-          <w:r>
-            <w:rPr>
-              <w:rFonts w:eastAsia="Times New Roman"/>
-              <w:sz w:val="22"/>
-            </w:rPr>
-            <w:t xml:space="preserve"> Global </w:t>
-          </w:r>
-          <w:proofErr w:type="spellStart"/>
-          <w:r>
-            <w:rPr>
-              <w:rFonts w:eastAsia="Times New Roman"/>
-              <w:sz w:val="22"/>
-            </w:rPr>
-            <w:t>Services</w:t>
-          </w:r>
-          <w:proofErr w:type="spellEnd"/>
-          <w:r>
-            <w:rPr>
-              <w:rFonts w:eastAsia="Times New Roman"/>
-              <w:sz w:val="22"/>
-            </w:rPr>
-            <w:t xml:space="preserve">. </w:t>
+            <w:t xml:space="preserve">Shrivastava, A., &amp; Services, N. G. (2019). DevSecOps What, Why and How Anant Shrivastava NotSoSecure Global Services. </w:t>
           </w:r>
           <w:r>
             <w:rPr>
@@ -12542,19 +10000,8 @@
               <w:iCs/>
               <w:sz w:val="22"/>
             </w:rPr>
-            <w:t xml:space="preserve">Black </w:t>
+            <w:t>Black Hat</w:t>
           </w:r>
-          <w:proofErr w:type="spellStart"/>
-          <w:r>
-            <w:rPr>
-              <w:rFonts w:eastAsia="Times New Roman"/>
-              <w:i/>
-              <w:iCs/>
-              <w:sz w:val="22"/>
-            </w:rPr>
-            <w:t>Hat</w:t>
-          </w:r>
-          <w:proofErr w:type="spellEnd"/>
           <w:r>
             <w:rPr>
               <w:rFonts w:eastAsia="Times New Roman"/>
@@ -12575,55 +10022,13 @@
               <w:sz w:val="22"/>
             </w:rPr>
           </w:pPr>
-          <w:proofErr w:type="spellStart"/>
           <w:r>
             <w:rPr>
               <w:rFonts w:eastAsia="Times New Roman"/>
               <w:sz w:val="22"/>
             </w:rPr>
-            <w:t>Spiros</w:t>
+            <w:t xml:space="preserve">Spiros Psarris. (2020, September 1). </w:t>
           </w:r>
-          <w:proofErr w:type="spellEnd"/>
-          <w:r>
-            <w:rPr>
-              <w:rFonts w:eastAsia="Times New Roman"/>
-              <w:sz w:val="22"/>
-            </w:rPr>
-            <w:t xml:space="preserve"> </w:t>
-          </w:r>
-          <w:proofErr w:type="spellStart"/>
-          <w:r>
-            <w:rPr>
-              <w:rFonts w:eastAsia="Times New Roman"/>
-              <w:sz w:val="22"/>
-            </w:rPr>
-            <w:t>Psarris</w:t>
-          </w:r>
-          <w:proofErr w:type="spellEnd"/>
-          <w:r>
-            <w:rPr>
-              <w:rFonts w:eastAsia="Times New Roman"/>
-              <w:sz w:val="22"/>
-            </w:rPr>
-            <w:t xml:space="preserve">. (2020, </w:t>
-          </w:r>
-          <w:proofErr w:type="spellStart"/>
-          <w:r>
-            <w:rPr>
-              <w:rFonts w:eastAsia="Times New Roman"/>
-              <w:sz w:val="22"/>
-            </w:rPr>
-            <w:t>September</w:t>
-          </w:r>
-          <w:proofErr w:type="spellEnd"/>
-          <w:r>
-            <w:rPr>
-              <w:rFonts w:eastAsia="Times New Roman"/>
-              <w:sz w:val="22"/>
-            </w:rPr>
-            <w:t xml:space="preserve"> 1). </w:t>
-          </w:r>
-          <w:proofErr w:type="spellStart"/>
           <w:r>
             <w:rPr>
               <w:rFonts w:eastAsia="Times New Roman"/>
@@ -12631,117 +10036,7 @@
               <w:iCs/>
               <w:sz w:val="22"/>
             </w:rPr>
-            <w:t>Using</w:t>
-          </w:r>
-          <w:proofErr w:type="spellEnd"/>
-          <w:r>
-            <w:rPr>
-              <w:rFonts w:eastAsia="Times New Roman"/>
-              <w:i/>
-              <w:iCs/>
-              <w:sz w:val="22"/>
-            </w:rPr>
-            <w:t xml:space="preserve"> </w:t>
-          </w:r>
-          <w:proofErr w:type="spellStart"/>
-          <w:r>
-            <w:rPr>
-              <w:rFonts w:eastAsia="Times New Roman"/>
-              <w:i/>
-              <w:iCs/>
-              <w:sz w:val="22"/>
-            </w:rPr>
-            <w:t>DevSecOps</w:t>
-          </w:r>
-          <w:proofErr w:type="spellEnd"/>
-          <w:r>
-            <w:rPr>
-              <w:rFonts w:eastAsia="Times New Roman"/>
-              <w:i/>
-              <w:iCs/>
-              <w:sz w:val="22"/>
-            </w:rPr>
-            <w:t xml:space="preserve"> </w:t>
-          </w:r>
-          <w:proofErr w:type="spellStart"/>
-          <w:r>
-            <w:rPr>
-              <w:rFonts w:eastAsia="Times New Roman"/>
-              <w:i/>
-              <w:iCs/>
-              <w:sz w:val="22"/>
-            </w:rPr>
-            <w:t>to</w:t>
-          </w:r>
-          <w:proofErr w:type="spellEnd"/>
-          <w:r>
-            <w:rPr>
-              <w:rFonts w:eastAsia="Times New Roman"/>
-              <w:i/>
-              <w:iCs/>
-              <w:sz w:val="22"/>
-            </w:rPr>
-            <w:t xml:space="preserve"> </w:t>
-          </w:r>
-          <w:proofErr w:type="spellStart"/>
-          <w:r>
-            <w:rPr>
-              <w:rFonts w:eastAsia="Times New Roman"/>
-              <w:i/>
-              <w:iCs/>
-              <w:sz w:val="22"/>
-            </w:rPr>
-            <w:t>Facilitate</w:t>
-          </w:r>
-          <w:proofErr w:type="spellEnd"/>
-          <w:r>
-            <w:rPr>
-              <w:rFonts w:eastAsia="Times New Roman"/>
-              <w:i/>
-              <w:iCs/>
-              <w:sz w:val="22"/>
-            </w:rPr>
-            <w:t xml:space="preserve"> </w:t>
-          </w:r>
-          <w:proofErr w:type="spellStart"/>
-          <w:r>
-            <w:rPr>
-              <w:rFonts w:eastAsia="Times New Roman"/>
-              <w:i/>
-              <w:iCs/>
-              <w:sz w:val="22"/>
-            </w:rPr>
-            <w:t>Compliance</w:t>
-          </w:r>
-          <w:proofErr w:type="spellEnd"/>
-          <w:r>
-            <w:rPr>
-              <w:rFonts w:eastAsia="Times New Roman"/>
-              <w:i/>
-              <w:iCs/>
-              <w:sz w:val="22"/>
-            </w:rPr>
-            <w:t xml:space="preserve"> - </w:t>
-          </w:r>
-          <w:proofErr w:type="spellStart"/>
-          <w:r>
-            <w:rPr>
-              <w:rFonts w:eastAsia="Times New Roman"/>
-              <w:i/>
-              <w:iCs/>
-              <w:sz w:val="22"/>
-            </w:rPr>
-            <w:t>Reblaze</w:t>
-          </w:r>
-          <w:proofErr w:type="spellEnd"/>
-          <w:r>
-            <w:rPr>
-              <w:rFonts w:eastAsia="Times New Roman"/>
-              <w:i/>
-              <w:iCs/>
-              <w:sz w:val="22"/>
-            </w:rPr>
-            <w:t xml:space="preserve"> Blog</w:t>
+            <w:t>Using DevSecOps to Facilitate Compliance - Reblaze Blog</w:t>
           </w:r>
           <w:r>
             <w:rPr>
@@ -12942,55 +10237,9 @@
           <w:caps w:val="0"/>
           <w:szCs w:val="22"/>
         </w:rPr>
-        <w:t xml:space="preserve">Apéndice A. </w:t>
-      </w:r>
-      <w:proofErr w:type="spellStart"/>
-      <w:r>
-        <w:rPr>
-          <w:rFonts w:cs="Arial"/>
-          <w:caps w:val="0"/>
-          <w:szCs w:val="22"/>
-        </w:rPr>
-        <w:t>Xxxxxxx</w:t>
-      </w:r>
-      <w:proofErr w:type="spellEnd"/>
-      <w:r>
-        <w:rPr>
-          <w:rFonts w:cs="Arial"/>
-          <w:caps w:val="0"/>
-          <w:szCs w:val="22"/>
-        </w:rPr>
-        <w:t xml:space="preserve"> </w:t>
-      </w:r>
-      <w:proofErr w:type="spellStart"/>
-      <w:r>
-        <w:rPr>
-          <w:rFonts w:cs="Arial"/>
-          <w:caps w:val="0"/>
-          <w:szCs w:val="22"/>
-        </w:rPr>
-        <w:t>xxxxxx</w:t>
-      </w:r>
-      <w:proofErr w:type="spellEnd"/>
-      <w:r>
-        <w:rPr>
-          <w:rFonts w:cs="Arial"/>
-          <w:caps w:val="0"/>
-          <w:szCs w:val="22"/>
-        </w:rPr>
-        <w:t xml:space="preserve"> </w:t>
-      </w:r>
-      <w:proofErr w:type="spellStart"/>
-      <w:r>
-        <w:rPr>
-          <w:rFonts w:cs="Arial"/>
-          <w:caps w:val="0"/>
-          <w:szCs w:val="22"/>
-        </w:rPr>
-        <w:t>xxxxxx</w:t>
+        <w:t>Apéndice A. Xxxxxxx xxxxxx xxxxxx</w:t>
       </w:r>
       <w:bookmarkEnd w:id="24"/>
-      <w:proofErr w:type="spellEnd"/>
     </w:p>
     <w:p>
       <w:pPr>
@@ -13063,13 +10312,7 @@
                               <w:rPr>
                                 <w:color w:val="000000"/>
                               </w:rPr>
-                              <w:t xml:space="preserve">Arial </w:t>
-                            </w:r>
-                            <w:r>
-                              <w:rPr>
-                                <w:color w:val="000000"/>
-                              </w:rPr>
-                              <w:t>N° 10, negrita y sin punto final</w:t>
+                              <w:t>Arial N° 10, negrita y sin punto final</w:t>
                             </w:r>
                           </w:p>
                           <w:p>
@@ -13162,102 +10405,7 @@
       </w:r>
       <w:r>
         <w:tab/>
-      </w:r>
-      <w:proofErr w:type="spellStart"/>
-      <w:r>
-        <w:t>Xxxxxxxxxxxxxxxxxxxxxxxxxx</w:t>
-      </w:r>
-      <w:proofErr w:type="spellEnd"/>
-      <w:r>
-        <w:t xml:space="preserve"> </w:t>
-      </w:r>
-      <w:proofErr w:type="spellStart"/>
-      <w:r>
-        <w:t>xxxxxxxxxxxxxxxxxxxxxxxxxxxxxxxxxxxx</w:t>
-      </w:r>
-      <w:proofErr w:type="spellEnd"/>
-      <w:r>
-        <w:t xml:space="preserve"> </w:t>
-      </w:r>
-      <w:proofErr w:type="spellStart"/>
-      <w:r>
-        <w:t>xxxxxxxxxxxxxxxxxxx</w:t>
-      </w:r>
-      <w:proofErr w:type="spellEnd"/>
-      <w:r>
-        <w:t xml:space="preserve"> </w:t>
-      </w:r>
-      <w:proofErr w:type="spellStart"/>
-      <w:r>
-        <w:t>xxxxxxxxxxxxxxxxxxx</w:t>
-      </w:r>
-      <w:proofErr w:type="spellEnd"/>
-      <w:r>
-        <w:t xml:space="preserve"> </w:t>
-      </w:r>
-      <w:proofErr w:type="spellStart"/>
-      <w:r>
-        <w:t>xxxxxxxxxxxxxxxxxxxxxx</w:t>
-      </w:r>
-      <w:proofErr w:type="spellEnd"/>
-      <w:r>
-        <w:t xml:space="preserve"> </w:t>
-      </w:r>
-      <w:proofErr w:type="spellStart"/>
-      <w:r>
-        <w:t>xxxxxxxxxxxxxxxxxxxxx</w:t>
-      </w:r>
-      <w:proofErr w:type="spellEnd"/>
-      <w:r>
-        <w:t xml:space="preserve"> </w:t>
-      </w:r>
-      <w:proofErr w:type="spellStart"/>
-      <w:r>
-        <w:t>xxxxxxxxxxxxxxxxx</w:t>
-      </w:r>
-      <w:proofErr w:type="spellEnd"/>
-      <w:r>
-        <w:t xml:space="preserve"> </w:t>
-      </w:r>
-      <w:proofErr w:type="spellStart"/>
-      <w:r>
-        <w:t>xxxxxxxxx</w:t>
-      </w:r>
-      <w:proofErr w:type="spellEnd"/>
-      <w:r>
-        <w:t xml:space="preserve"> </w:t>
-      </w:r>
-      <w:proofErr w:type="spellStart"/>
-      <w:r>
-        <w:t>xxxxxxxxxxxxxxxxxxxxxxxxxxx</w:t>
-      </w:r>
-      <w:proofErr w:type="spellEnd"/>
-      <w:r>
-        <w:t xml:space="preserve"> </w:t>
-      </w:r>
-      <w:proofErr w:type="spellStart"/>
-      <w:r>
-        <w:t>xxxxxxxxxxxxxxxxxxxxxxxxxxxxx</w:t>
-      </w:r>
-      <w:proofErr w:type="spellEnd"/>
-      <w:r>
-        <w:t xml:space="preserve"> </w:t>
-      </w:r>
-      <w:proofErr w:type="spellStart"/>
-      <w:r>
-        <w:t>xxxxxxxxxxxxxxx</w:t>
-      </w:r>
-      <w:proofErr w:type="spellEnd"/>
-      <w:r>
-        <w:t xml:space="preserve"> </w:t>
-      </w:r>
-      <w:proofErr w:type="spellStart"/>
-      <w:r>
-        <w:t>xxxxxxxxxxxxxxxxx</w:t>
-      </w:r>
-      <w:proofErr w:type="spellEnd"/>
-      <w:r>
-        <w:t>.</w:t>
+        <w:t>Xxxxxxxxxxxxxxxxxxxxxxxxxx xxxxxxxxxxxxxxxxxxxxxxxxxxxxxxxxxxxx xxxxxxxxxxxxxxxxxxx xxxxxxxxxxxxxxxxxxx xxxxxxxxxxxxxxxxxxxxxx xxxxxxxxxxxxxxxxxxxxx xxxxxxxxxxxxxxxxx xxxxxxxxx xxxxxxxxxxxxxxxxxxxxxxxxxxx xxxxxxxxxxxxxxxxxxxxxxxxxxxxx xxxxxxxxxxxxxxx xxxxxxxxxxxxxxxxx.</w:t>
       </w:r>
     </w:p>
     <w:p>
@@ -13477,7 +10625,6 @@
         </w:rPr>
         <w:t xml:space="preserve">         </w:t>
       </w:r>
-      <w:proofErr w:type="spellStart"/>
       <w:r>
         <w:rPr>
           <w:rFonts w:cs="Arial"/>
@@ -13486,7 +10633,6 @@
         </w:rPr>
         <w:t>Xxxxxxxxxxx</w:t>
       </w:r>
-      <w:proofErr w:type="spellEnd"/>
     </w:p>
     <w:tbl>
       <w:tblPr>
@@ -14657,13 +11803,7 @@
                               <w:rPr>
                                 <w:color w:val="0070C0"/>
                               </w:rPr>
-                              <w:t xml:space="preserve">Arial </w:t>
-                            </w:r>
-                            <w:r>
-                              <w:rPr>
-                                <w:color w:val="0070C0"/>
-                              </w:rPr>
-                              <w:t>N° 10, sin negrita, la palabra</w:t>
+                              <w:t>Arial N° 10, sin negrita, la palabra</w:t>
                             </w:r>
                             <w:r>
                               <w:rPr>
@@ -14761,55 +11901,9 @@
           <w:szCs w:val="22"/>
         </w:rPr>
         <w:lastRenderedPageBreak/>
-        <w:t xml:space="preserve">Apéndice B. </w:t>
-      </w:r>
-      <w:proofErr w:type="spellStart"/>
-      <w:r>
-        <w:rPr>
-          <w:rFonts w:cs="Arial"/>
-          <w:caps w:val="0"/>
-          <w:szCs w:val="22"/>
-        </w:rPr>
-        <w:t>Xxxxxxx</w:t>
-      </w:r>
-      <w:proofErr w:type="spellEnd"/>
-      <w:r>
-        <w:rPr>
-          <w:rFonts w:cs="Arial"/>
-          <w:caps w:val="0"/>
-          <w:szCs w:val="22"/>
-        </w:rPr>
-        <w:t xml:space="preserve"> </w:t>
-      </w:r>
-      <w:proofErr w:type="spellStart"/>
-      <w:r>
-        <w:rPr>
-          <w:rFonts w:cs="Arial"/>
-          <w:caps w:val="0"/>
-          <w:szCs w:val="22"/>
-        </w:rPr>
-        <w:t>xxxxxx</w:t>
-      </w:r>
-      <w:proofErr w:type="spellEnd"/>
-      <w:r>
-        <w:rPr>
-          <w:rFonts w:cs="Arial"/>
-          <w:caps w:val="0"/>
-          <w:szCs w:val="22"/>
-        </w:rPr>
-        <w:t xml:space="preserve"> </w:t>
-      </w:r>
-      <w:proofErr w:type="spellStart"/>
-      <w:r>
-        <w:rPr>
-          <w:rFonts w:cs="Arial"/>
-          <w:caps w:val="0"/>
-          <w:szCs w:val="22"/>
-        </w:rPr>
-        <w:t>xxxxxx</w:t>
+        <w:t>Apéndice B. Xxxxxxx xxxxxx xxxxxx</w:t>
       </w:r>
       <w:bookmarkEnd w:id="25"/>
-      <w:proofErr w:type="spellEnd"/>
     </w:p>
     <w:p>
       <w:pPr>
@@ -14819,101 +11913,8 @@
           <w:b/>
         </w:rPr>
       </w:pPr>
-      <w:proofErr w:type="spellStart"/>
-      <w:r>
-        <w:t>Xxxxxxxxxxxxxxxxxxxxxxxxxx</w:t>
-      </w:r>
-      <w:proofErr w:type="spellEnd"/>
-      <w:r>
-        <w:t xml:space="preserve"> </w:t>
-      </w:r>
-      <w:proofErr w:type="spellStart"/>
-      <w:r>
-        <w:t>xxxxxxxxxxxxxxxxxxxxxxxxxxxxxxxxxxxx</w:t>
-      </w:r>
-      <w:proofErr w:type="spellEnd"/>
-      <w:r>
-        <w:t xml:space="preserve"> </w:t>
-      </w:r>
-      <w:proofErr w:type="spellStart"/>
-      <w:r>
-        <w:t>xxxxxxxxxxxxxxxxxxx</w:t>
-      </w:r>
-      <w:proofErr w:type="spellEnd"/>
-      <w:r>
-        <w:t xml:space="preserve"> </w:t>
-      </w:r>
-      <w:proofErr w:type="spellStart"/>
-      <w:r>
-        <w:t>xxxxxxxxxxxxxxxxxxx</w:t>
-      </w:r>
-      <w:proofErr w:type="spellEnd"/>
-      <w:r>
-        <w:t xml:space="preserve"> </w:t>
-      </w:r>
-      <w:proofErr w:type="spellStart"/>
-      <w:r>
-        <w:t>xxxxxxxxxxxxxxxxxxxxxx</w:t>
-      </w:r>
-      <w:proofErr w:type="spellEnd"/>
-      <w:r>
-        <w:t xml:space="preserve"> </w:t>
-      </w:r>
-      <w:proofErr w:type="spellStart"/>
-      <w:r>
-        <w:t>xxxxxxxxxxxxxxxxxxxxx</w:t>
-      </w:r>
-      <w:proofErr w:type="spellEnd"/>
-      <w:r>
-        <w:t xml:space="preserve"> </w:t>
-      </w:r>
-      <w:proofErr w:type="spellStart"/>
-      <w:r>
-        <w:t>xxxxxxxxxxxxxxxxx</w:t>
-      </w:r>
-      <w:proofErr w:type="spellEnd"/>
-      <w:r>
-        <w:t xml:space="preserve"> </w:t>
-      </w:r>
-      <w:proofErr w:type="spellStart"/>
-      <w:r>
-        <w:t>xxxxxxxxx</w:t>
-      </w:r>
-      <w:proofErr w:type="spellEnd"/>
-      <w:r>
-        <w:t xml:space="preserve"> </w:t>
-      </w:r>
-      <w:proofErr w:type="spellStart"/>
-      <w:r>
-        <w:t>xxxxxxxxxxxxxxxxxxxxxxxxxxx</w:t>
-      </w:r>
-      <w:proofErr w:type="spellEnd"/>
-      <w:r>
-        <w:t xml:space="preserve"> </w:t>
-      </w:r>
-      <w:proofErr w:type="spellStart"/>
-      <w:r>
-        <w:t>xxxxxxxxxxxxxxxxxxxxxxxxxxxxx</w:t>
-      </w:r>
-      <w:proofErr w:type="spellEnd"/>
-      <w:r>
-        <w:t xml:space="preserve"> </w:t>
-      </w:r>
-      <w:proofErr w:type="spellStart"/>
-      <w:r>
-        <w:t>xxxxxxxxxxxxxxx</w:t>
-      </w:r>
-      <w:proofErr w:type="spellEnd"/>
-      <w:r>
-        <w:t xml:space="preserve"> </w:t>
-      </w:r>
-      <w:proofErr w:type="spellStart"/>
-      <w:r>
-        <w:t>xxxxxxxxxxxxxxxxx</w:t>
-      </w:r>
-      <w:proofErr w:type="spellEnd"/>
-      <w:r>
-        <w:t>.</w:t>
+      <w:r>
+        <w:t>Xxxxxxxxxxxxxxxxxxxxxxxxxx xxxxxxxxxxxxxxxxxxxxxxxxxxxxxxxxxxxx xxxxxxxxxxxxxxxxxxx xxxxxxxxxxxxxxxxxxx xxxxxxxxxxxxxxxxxxxxxx xxxxxxxxxxxxxxxxxxxxx xxxxxxxxxxxxxxxxx xxxxxxxxx xxxxxxxxxxxxxxxxxxxxxxxxxxx xxxxxxxxxxxxxxxxxxxxxxxxxxxxx xxxxxxxxxxxxxxx xxxxxxxxxxxxxxxxx.</w:t>
       </w:r>
     </w:p>
     <w:p>
@@ -15103,13 +12104,7 @@
                               <w:rPr>
                                 <w:color w:val="000000"/>
                               </w:rPr>
-                              <w:t xml:space="preserve">Arial </w:t>
-                            </w:r>
-                            <w:r>
-                              <w:rPr>
-                                <w:color w:val="000000"/>
-                              </w:rPr>
-                              <w:t>N° 10, en negrita y sin punto final</w:t>
+                              <w:t>Arial N° 10, en negrita y sin punto final</w:t>
                             </w:r>
                           </w:p>
                           <w:p>
@@ -15613,23 +12608,7 @@
           <w:rFonts w:cs="Arial"/>
           <w:szCs w:val="20"/>
         </w:rPr>
-        <w:t xml:space="preserve"> [</w:t>
-      </w:r>
-      <w:proofErr w:type="spellStart"/>
-      <w:r>
-        <w:rPr>
-          <w:rFonts w:cs="Arial"/>
-          <w:szCs w:val="20"/>
-        </w:rPr>
-        <w:t>Fotografia</w:t>
-      </w:r>
-      <w:proofErr w:type="spellEnd"/>
-      <w:r>
-        <w:rPr>
-          <w:rFonts w:cs="Arial"/>
-          <w:szCs w:val="20"/>
-        </w:rPr>
-        <w:t xml:space="preserve">], por Consejo Superior de </w:t>
+        <w:t xml:space="preserve"> [Fotografia], por Consejo Superior de </w:t>
       </w:r>
     </w:p>
     <w:p>
@@ -15646,23 +12625,7 @@
           <w:rFonts w:cs="Arial"/>
           <w:szCs w:val="20"/>
         </w:rPr>
-        <w:t xml:space="preserve">Investigaciones </w:t>
-      </w:r>
-      <w:proofErr w:type="spellStart"/>
-      <w:r>
-        <w:rPr>
-          <w:rFonts w:cs="Arial"/>
-          <w:szCs w:val="20"/>
-        </w:rPr>
-        <w:t>Científcas</w:t>
-      </w:r>
-      <w:proofErr w:type="spellEnd"/>
-      <w:r>
-        <w:rPr>
-          <w:rFonts w:cs="Arial"/>
-          <w:szCs w:val="20"/>
-        </w:rPr>
-        <w:t>, 2011, Flickr (</w:t>
+        <w:t>Investigaciones Científcas, 2011, Flickr (</w:t>
       </w:r>
       <w:hyperlink r:id="rId29" w:tooltip="https://flic.kr/p/aronSf" w:history="1">
         <w:r>
@@ -15673,20 +12636,8 @@
             <w:szCs w:val="20"/>
             <w:u w:val="none"/>
           </w:rPr>
-          <w:t>flic.kr/p/</w:t>
+          <w:t>flic.kr/p/aronSf</w:t>
         </w:r>
-        <w:proofErr w:type="spellStart"/>
-        <w:r>
-          <w:rPr>
-            <w:rStyle w:val="EnlacedeInternet"/>
-            <w:rFonts w:cs="Arial"/>
-            <w:color w:val="auto"/>
-            <w:szCs w:val="20"/>
-            <w:u w:val="none"/>
-          </w:rPr>
-          <w:t>aronSf</w:t>
-        </w:r>
-        <w:proofErr w:type="spellEnd"/>
       </w:hyperlink>
       <w:r>
         <w:rPr>
@@ -15778,13 +12729,7 @@
                               <w:rPr>
                                 <w:color w:val="0070C0"/>
                               </w:rPr>
-                              <w:t xml:space="preserve">Arial </w:t>
-                            </w:r>
-                            <w:r>
-                              <w:rPr>
-                                <w:color w:val="0070C0"/>
-                              </w:rPr>
-                              <w:t>N° 10, sin negrita, la palabra</w:t>
+                              <w:t>Arial N° 10, sin negrita, la palabra</w:t>
                             </w:r>
                             <w:r>
                               <w:rPr>
@@ -15882,55 +12827,9 @@
           <w:szCs w:val="22"/>
         </w:rPr>
         <w:lastRenderedPageBreak/>
-        <w:t xml:space="preserve">Apéndice C. </w:t>
-      </w:r>
-      <w:proofErr w:type="spellStart"/>
-      <w:r>
-        <w:rPr>
-          <w:rFonts w:cs="Arial"/>
-          <w:caps w:val="0"/>
-          <w:szCs w:val="22"/>
-        </w:rPr>
-        <w:t>Xxxxxxx</w:t>
-      </w:r>
-      <w:proofErr w:type="spellEnd"/>
-      <w:r>
-        <w:rPr>
-          <w:rFonts w:cs="Arial"/>
-          <w:caps w:val="0"/>
-          <w:szCs w:val="22"/>
-        </w:rPr>
-        <w:t xml:space="preserve"> </w:t>
-      </w:r>
-      <w:proofErr w:type="spellStart"/>
-      <w:r>
-        <w:rPr>
-          <w:rFonts w:cs="Arial"/>
-          <w:caps w:val="0"/>
-          <w:szCs w:val="22"/>
-        </w:rPr>
-        <w:t>xxxxxx</w:t>
-      </w:r>
-      <w:proofErr w:type="spellEnd"/>
-      <w:r>
-        <w:rPr>
-          <w:rFonts w:cs="Arial"/>
-          <w:caps w:val="0"/>
-          <w:szCs w:val="22"/>
-        </w:rPr>
-        <w:t xml:space="preserve"> </w:t>
-      </w:r>
-      <w:proofErr w:type="spellStart"/>
-      <w:r>
-        <w:rPr>
-          <w:rFonts w:cs="Arial"/>
-          <w:caps w:val="0"/>
-          <w:szCs w:val="22"/>
-        </w:rPr>
-        <w:t>xxxxxx</w:t>
+        <w:t>Apéndice C. Xxxxxxx xxxxxx xxxxxx</w:t>
       </w:r>
       <w:bookmarkEnd w:id="26"/>
-      <w:proofErr w:type="spellEnd"/>
     </w:p>
     <w:p>
       <w:pPr>
@@ -15945,21 +12844,7 @@
         <w:rPr>
           <w:sz w:val="22"/>
         </w:rPr>
-        <w:t xml:space="preserve">Xxxxxxxxxxxxxxxxxxxxxxxxxxxxxxxxxxxxxxxxxxxxxxxxxxxxxxxxxxxxxxxxxxxxxxxxxxxxxxxxxxxxxxxxxxxxxxxxxxxxxxxxxxxxxxxxxxxxxxxxxxxxxxxxxxxxxxxxxxxxxxxxxxxxxxxxxxxxxxxxxxxxxxxxxxxxxxxxxxxxxxxxxxxxxxxxxxxxxxxxxxxxxxxxxxxxxxxxxxxxxxxxxxxxxxxxxxxxxxx </w:t>
-      </w:r>
-      <w:proofErr w:type="spellStart"/>
-      <w:r>
-        <w:rPr>
-          <w:sz w:val="22"/>
-        </w:rPr>
-        <w:t>xxxxxxxxxxxxxxxxx</w:t>
-      </w:r>
-      <w:proofErr w:type="spellEnd"/>
-      <w:r>
-        <w:rPr>
-          <w:sz w:val="22"/>
-        </w:rPr>
-        <w:t>.</w:t>
+        <w:t>Xxxxxxxxxxxxxxxxxxxxxxxxxxxxxxxxxxxxxxxxxxxxxxxxxxxxxxxxxxxxxxxxxxxxxxxxxxxxxxxxxxxxxxxxxxxxxxxxxxxxxxxxxxxxxxxxxxxxxxxxxxxxxxxxxxxxxxxxxxxxxxxxxxxxxxxxxxxxxxxxxxxxxxxxxxxxxxxxxxxxxxxxxxxxxxxxxxxxxxxxxxxxxxxxxxxxxxxxxxxxxxxxxxxxxxxxxxxxxxx xxxxxxxxxxxxxxxxx.</w:t>
       </w:r>
     </w:p>
     <w:p>
@@ -15975,21 +12860,7 @@
         <w:rPr>
           <w:sz w:val="22"/>
         </w:rPr>
-        <w:t xml:space="preserve">Xxxxxxxxxxxxxxxxxxxxxxxxxxxxxxxxxxxxxxxxxxxxxxxxxxxxxxxxxxxxxxxxxxxxxxxxxxxxxxxxxxxxxxxxxxxxxxxxxxxxxxxxxxxxxxxxxxxxxxxxxxxxxxxxxxxxxxxxxxxxxxxxxxxxxxxxxxxxxxxxxxxxxxxxxxxxxxxxxxxxxxxxxxxxxxxxxxxxxxxxxxxxxxxxxxxxxxxxxxxxxxxxxxxxxxxxxxxxxxxx </w:t>
-      </w:r>
-      <w:proofErr w:type="spellStart"/>
-      <w:r>
-        <w:rPr>
-          <w:sz w:val="22"/>
-        </w:rPr>
-        <w:t>xxxxxxxxxxxxxxxxx</w:t>
-      </w:r>
-      <w:proofErr w:type="spellEnd"/>
-      <w:r>
-        <w:rPr>
-          <w:sz w:val="22"/>
-        </w:rPr>
-        <w:t>.</w:t>
+        <w:t>Xxxxxxxxxxxxxxxxxxxxxxxxxxxxxxxxxxxxxxxxxxxxxxxxxxxxxxxxxxxxxxxxxxxxxxxxxxxxxxxxxxxxxxxxxxxxxxxxxxxxxxxxxxxxxxxxxxxxxxxxxxxxxxxxxxxxxxxxxxxxxxxxxxxxxxxxxxxxxxxxxxxxxxxxxxxxxxxxxxxxxxxxxxxxxxxxxxxxxxxxxxxxxxxxxxxxxxxxxxxxxxxxxxxxxxxxxxxxxxxx xxxxxxxxxxxxxxxxx.</w:t>
       </w:r>
     </w:p>
     <w:p>
@@ -16006,21 +12877,7 @@
         <w:rPr>
           <w:sz w:val="22"/>
         </w:rPr>
-        <w:t xml:space="preserve">Xxxxxxxxxxxxxxxxxxxxxxxxxxxxxxxxxxxxxxxxxxxxxxxxxxxxxxxxxxxxxxxxxxxxxxxxxxxxxxxxxxxxxxxxxxxxxxxxxxxxxxxxxxxxxxxxxxxxxxxxxxxxxxxxxxxxxxxxxxxxxxxxxxxxxxxxxxxxxxxxxxxxxxxxxxxxxxxxxxxxxxxxxxxxxxxxxxxxxxxxxxxxxxxxxxxxxxxxxxxxxxxxxxxxxxxxxxxxxxx </w:t>
-      </w:r>
-      <w:proofErr w:type="spellStart"/>
-      <w:r>
-        <w:rPr>
-          <w:sz w:val="22"/>
-        </w:rPr>
-        <w:t>xxxxxxxxxxxxxxxxx</w:t>
-      </w:r>
-      <w:proofErr w:type="spellEnd"/>
-      <w:r>
-        <w:rPr>
-          <w:sz w:val="22"/>
-        </w:rPr>
-        <w:t>.</w:t>
+        <w:t>Xxxxxxxxxxxxxxxxxxxxxxxxxxxxxxxxxxxxxxxxxxxxxxxxxxxxxxxxxxxxxxxxxxxxxxxxxxxxxxxxxxxxxxxxxxxxxxxxxxxxxxxxxxxxxxxxxxxxxxxxxxxxxxxxxxxxxxxxxxxxxxxxxxxxxxxxxxxxxxxxxxxxxxxxxxxxxxxxxxxxxxxxxxxxxxxxxxxxxxxxxxxxxxxxxxxxxxxxxxxxxxxxxxxxxxxxxxxxxxx xxxxxxxxxxxxxxxxx.</w:t>
       </w:r>
     </w:p>
     <w:p>
@@ -16116,21 +12973,7 @@
                                 <w:color w:val="0070C0"/>
                                 <w:sz w:val="22"/>
                               </w:rPr>
-                              <w:t xml:space="preserve">Letra </w:t>
-                            </w:r>
-                            <w:r>
-                              <w:rPr>
-                                <w:color w:val="0070C0"/>
-                                <w:sz w:val="22"/>
-                              </w:rPr>
-                              <w:t xml:space="preserve">Arial  </w:t>
-                            </w:r>
-                            <w:r>
-                              <w:rPr>
-                                <w:color w:val="0070C0"/>
-                                <w:sz w:val="22"/>
-                              </w:rPr>
-                              <w:t>N° 11, interlineado doble y sin cursiva</w:t>
+                              <w:t>Letra Arial  N° 11, interlineado doble y sin cursiva</w:t>
                             </w:r>
                           </w:p>
                           <w:p>
@@ -33421,6 +30264,7 @@
   </w:compat>
   <w:rsids>
     <w:rsidRoot w:val="00472A55"/>
+    <w:rsid w:val="002616AD"/>
     <w:rsid w:val="00472A55"/>
     <w:rsid w:val="005D6A34"/>
     <w:rsid w:val="009649DC"/>
@@ -34126,21 +30970,21 @@
 </we:webextension>
 </file>
 
-<file path=customXml/item1.xml><?xml version="1.0" encoding="utf-8"?>
+<file path=customXml/item1.xml>
+</file>
+
+<file path=customXml/item2.xml><?xml version="1.0" encoding="utf-8"?>
 <b:Sources xmlns:b="http://schemas.openxmlformats.org/officeDocument/2006/bibliography" xmlns="http://schemas.openxmlformats.org/officeDocument/2006/bibliography" SelectedStyle="\APASixthEditionOfficeOnline.xsl" StyleName="APA" Version="6"/>
 </file>
 
-<file path=customXml/item2.xml>
+<file path=customXml/itemProps1.xml><?xml version="1.0" encoding="utf-8"?>
+<ds:datastoreItem xmlns:ds="http://schemas.openxmlformats.org/officeDocument/2006/customXml" ds:itemID="{28A8ACBD-BB6A-45F7-B6B8-F0ABACB8C4CC}"/>
 </file>
 
-<file path=customXml/itemProps1.xml><?xml version="1.0" encoding="utf-8"?>
+<file path=customXml/itemProps2.xml><?xml version="1.0" encoding="utf-8"?>
 <ds:datastoreItem xmlns:ds="http://schemas.openxmlformats.org/officeDocument/2006/customXml" ds:itemID="{BFF5F25A-D362-4F25-AF19-7CA08381CB01}">
   <ds:schemaRefs>
     <ds:schemaRef ds:uri="http://schemas.openxmlformats.org/officeDocument/2006/bibliography"/>
   </ds:schemaRefs>
 </ds:datastoreItem>
-</file>
-
-<file path=customXml/itemProps2.xml><?xml version="1.0" encoding="utf-8"?>
-<ds:datastoreItem xmlns:ds="http://schemas.openxmlformats.org/officeDocument/2006/customXml" ds:itemID="{28A8ACBD-BB6A-45F7-B6B8-F0ABACB8C4CC}"/>
 </file>
</xml_diff>